<commit_message>
Initial commit - Modified Hotel Management project - 3rd video completed, Implemented update backend, along with mailinator > completely working. Need to document in Process.docx --- 4th video completed, Implemented updatePassword/forgotPassword backend, along with mailinator > completely working. Need to document in Process.docx
</commit_message>
<xml_diff>
--- a/Process.docx
+++ b/Process.docx
@@ -2710,7 +2710,7 @@
         <mc:AlternateContent>
           <mc:Choice Requires="wps">
             <w:drawing>
-              <wp:anchor behindDoc="0" distT="70485" distB="70485" distL="70485" distR="68580" simplePos="0" locked="0" layoutInCell="0" allowOverlap="1" relativeHeight="2">
+              <wp:anchor behindDoc="0" distT="69215" distB="69215" distL="69850" distR="67310" simplePos="0" locked="0" layoutInCell="0" allowOverlap="1" relativeHeight="2">
                 <wp:simplePos x="0" y="0"/>
                 <wp:positionH relativeFrom="column">
                   <wp:posOffset>31115</wp:posOffset>
@@ -3955,7 +3955,7 @@
         <mc:AlternateContent>
           <mc:Choice Requires="wps">
             <w:drawing>
-              <wp:anchor behindDoc="0" distT="70485" distB="70485" distL="70485" distR="70485" simplePos="0" locked="0" layoutInCell="0" allowOverlap="1" relativeHeight="4">
+              <wp:anchor behindDoc="0" distT="69215" distB="69850" distL="69215" distR="69850" simplePos="0" locked="0" layoutInCell="0" allowOverlap="1" relativeHeight="4">
                 <wp:simplePos x="0" y="0"/>
                 <wp:positionH relativeFrom="column">
                   <wp:posOffset>21590</wp:posOffset>
@@ -6354,7 +6354,7 @@
         <mc:AlternateContent>
           <mc:Choice Requires="wps">
             <w:drawing>
-              <wp:anchor behindDoc="0" distT="71120" distB="71120" distL="71120" distR="73025" simplePos="0" locked="0" layoutInCell="0" allowOverlap="1" relativeHeight="6">
+              <wp:anchor behindDoc="0" distT="71120" distB="70485" distL="71120" distR="73025" simplePos="0" locked="0" layoutInCell="0" allowOverlap="1" relativeHeight="6">
                 <wp:simplePos x="0" y="0"/>
                 <wp:positionH relativeFrom="column">
                   <wp:posOffset>-6985</wp:posOffset>
@@ -6397,7 +6397,7 @@
                         <w:txbxContent>
                           <w:p>
                             <w:pPr>
-                              <w:pStyle w:val="FrameContents"/>
+                              <w:pStyle w:val="FrameContentsuser"/>
                               <w:rPr>
                                 <w:color w:val="000000"/>
                               </w:rPr>
@@ -6411,7 +6411,7 @@
                           </w:p>
                           <w:p>
                             <w:pPr>
-                              <w:pStyle w:val="FrameContents"/>
+                              <w:pStyle w:val="FrameContentsuser"/>
                               <w:rPr>
                                 <w:color w:val="000000"/>
                               </w:rPr>
@@ -6431,7 +6431,7 @@
                           </w:p>
                           <w:p>
                             <w:pPr>
-                              <w:pStyle w:val="FrameContents"/>
+                              <w:pStyle w:val="FrameContentsuser"/>
                               <w:rPr>
                                 <w:color w:val="000000"/>
                               </w:rPr>
@@ -6445,7 +6445,7 @@
                           </w:p>
                           <w:p>
                             <w:pPr>
-                              <w:pStyle w:val="FrameContents"/>
+                              <w:pStyle w:val="FrameContentsuser"/>
                               <w:rPr>
                                 <w:color w:val="000000"/>
                               </w:rPr>
@@ -6459,7 +6459,7 @@
                           </w:p>
                           <w:p>
                             <w:pPr>
-                              <w:pStyle w:val="FrameContents"/>
+                              <w:pStyle w:val="FrameContentsuser"/>
                               <w:rPr>
                                 <w:color w:val="000000"/>
                               </w:rPr>
@@ -6479,7 +6479,7 @@
                           </w:p>
                           <w:p>
                             <w:pPr>
-                              <w:pStyle w:val="FrameContents"/>
+                              <w:pStyle w:val="FrameContentsuser"/>
                               <w:rPr>
                                 <w:color w:val="000000"/>
                               </w:rPr>
@@ -6493,7 +6493,7 @@
                           </w:p>
                           <w:p>
                             <w:pPr>
-                              <w:pStyle w:val="FrameContents"/>
+                              <w:pStyle w:val="FrameContentsuser"/>
                               <w:rPr>
                                 <w:color w:val="000000"/>
                               </w:rPr>
@@ -6513,7 +6513,7 @@
                           </w:p>
                           <w:p>
                             <w:pPr>
-                              <w:pStyle w:val="FrameContents"/>
+                              <w:pStyle w:val="FrameContentsuser"/>
                               <w:rPr>
                                 <w:color w:val="000000"/>
                               </w:rPr>
@@ -6533,7 +6533,7 @@
                           </w:p>
                           <w:p>
                             <w:pPr>
-                              <w:pStyle w:val="FrameContents"/>
+                              <w:pStyle w:val="FrameContentsuser"/>
                               <w:rPr>
                                 <w:color w:val="000000"/>
                               </w:rPr>
@@ -6553,7 +6553,7 @@
                           </w:p>
                           <w:p>
                             <w:pPr>
-                              <w:pStyle w:val="FrameContents"/>
+                              <w:pStyle w:val="FrameContentsuser"/>
                               <w:rPr>
                                 <w:color w:val="000000"/>
                               </w:rPr>
@@ -6573,7 +6573,7 @@
                           </w:p>
                           <w:p>
                             <w:pPr>
-                              <w:pStyle w:val="FrameContents"/>
+                              <w:pStyle w:val="FrameContentsuser"/>
                               <w:rPr>
                                 <w:color w:val="000000"/>
                               </w:rPr>
@@ -6593,7 +6593,7 @@
                           </w:p>
                           <w:p>
                             <w:pPr>
-                              <w:pStyle w:val="FrameContents"/>
+                              <w:pStyle w:val="FrameContentsuser"/>
                               <w:rPr>
                                 <w:color w:val="000000"/>
                               </w:rPr>
@@ -6613,7 +6613,7 @@
                           </w:p>
                           <w:p>
                             <w:pPr>
-                              <w:pStyle w:val="FrameContents"/>
+                              <w:pStyle w:val="FrameContentsuser"/>
                               <w:rPr>
                                 <w:color w:val="000000"/>
                               </w:rPr>
@@ -6627,7 +6627,7 @@
                           </w:p>
                           <w:p>
                             <w:pPr>
-                              <w:pStyle w:val="FrameContents"/>
+                              <w:pStyle w:val="FrameContentsuser"/>
                               <w:rPr>
                                 <w:color w:val="000000"/>
                               </w:rPr>
@@ -6647,7 +6647,7 @@
                           </w:p>
                           <w:p>
                             <w:pPr>
-                              <w:pStyle w:val="FrameContents"/>
+                              <w:pStyle w:val="FrameContentsuser"/>
                               <w:rPr>
                                 <w:color w:val="000000"/>
                               </w:rPr>
@@ -6661,7 +6661,7 @@
                           </w:p>
                           <w:p>
                             <w:pPr>
-                              <w:pStyle w:val="FrameContents"/>
+                              <w:pStyle w:val="FrameContentsuser"/>
                               <w:rPr>
                                 <w:color w:val="000000"/>
                               </w:rPr>
@@ -6699,7 +6699,7 @@
                   <w:txbxContent>
                     <w:p>
                       <w:pPr>
-                        <w:pStyle w:val="FrameContents"/>
+                        <w:pStyle w:val="FrameContentsuser"/>
                         <w:rPr>
                           <w:color w:val="000000"/>
                         </w:rPr>
@@ -6713,7 +6713,7 @@
                     </w:p>
                     <w:p>
                       <w:pPr>
-                        <w:pStyle w:val="FrameContents"/>
+                        <w:pStyle w:val="FrameContentsuser"/>
                         <w:rPr>
                           <w:color w:val="000000"/>
                         </w:rPr>
@@ -6733,7 +6733,7 @@
                     </w:p>
                     <w:p>
                       <w:pPr>
-                        <w:pStyle w:val="FrameContents"/>
+                        <w:pStyle w:val="FrameContentsuser"/>
                         <w:rPr>
                           <w:color w:val="000000"/>
                         </w:rPr>
@@ -6747,7 +6747,7 @@
                     </w:p>
                     <w:p>
                       <w:pPr>
-                        <w:pStyle w:val="FrameContents"/>
+                        <w:pStyle w:val="FrameContentsuser"/>
                         <w:rPr>
                           <w:color w:val="000000"/>
                         </w:rPr>
@@ -6761,7 +6761,7 @@
                     </w:p>
                     <w:p>
                       <w:pPr>
-                        <w:pStyle w:val="FrameContents"/>
+                        <w:pStyle w:val="FrameContentsuser"/>
                         <w:rPr>
                           <w:color w:val="000000"/>
                         </w:rPr>
@@ -6781,7 +6781,7 @@
                     </w:p>
                     <w:p>
                       <w:pPr>
-                        <w:pStyle w:val="FrameContents"/>
+                        <w:pStyle w:val="FrameContentsuser"/>
                         <w:rPr>
                           <w:color w:val="000000"/>
                         </w:rPr>
@@ -6795,7 +6795,7 @@
                     </w:p>
                     <w:p>
                       <w:pPr>
-                        <w:pStyle w:val="FrameContents"/>
+                        <w:pStyle w:val="FrameContentsuser"/>
                         <w:rPr>
                           <w:color w:val="000000"/>
                         </w:rPr>
@@ -6815,7 +6815,7 @@
                     </w:p>
                     <w:p>
                       <w:pPr>
-                        <w:pStyle w:val="FrameContents"/>
+                        <w:pStyle w:val="FrameContentsuser"/>
                         <w:rPr>
                           <w:color w:val="000000"/>
                         </w:rPr>
@@ -6835,7 +6835,7 @@
                     </w:p>
                     <w:p>
                       <w:pPr>
-                        <w:pStyle w:val="FrameContents"/>
+                        <w:pStyle w:val="FrameContentsuser"/>
                         <w:rPr>
                           <w:color w:val="000000"/>
                         </w:rPr>
@@ -6855,7 +6855,7 @@
                     </w:p>
                     <w:p>
                       <w:pPr>
-                        <w:pStyle w:val="FrameContents"/>
+                        <w:pStyle w:val="FrameContentsuser"/>
                         <w:rPr>
                           <w:color w:val="000000"/>
                         </w:rPr>
@@ -6875,7 +6875,7 @@
                     </w:p>
                     <w:p>
                       <w:pPr>
-                        <w:pStyle w:val="FrameContents"/>
+                        <w:pStyle w:val="FrameContentsuser"/>
                         <w:rPr>
                           <w:color w:val="000000"/>
                         </w:rPr>
@@ -6895,7 +6895,7 @@
                     </w:p>
                     <w:p>
                       <w:pPr>
-                        <w:pStyle w:val="FrameContents"/>
+                        <w:pStyle w:val="FrameContentsuser"/>
                         <w:rPr>
                           <w:color w:val="000000"/>
                         </w:rPr>
@@ -6915,7 +6915,7 @@
                     </w:p>
                     <w:p>
                       <w:pPr>
-                        <w:pStyle w:val="FrameContents"/>
+                        <w:pStyle w:val="FrameContentsuser"/>
                         <w:rPr>
                           <w:color w:val="000000"/>
                         </w:rPr>
@@ -6929,7 +6929,7 @@
                     </w:p>
                     <w:p>
                       <w:pPr>
-                        <w:pStyle w:val="FrameContents"/>
+                        <w:pStyle w:val="FrameContentsuser"/>
                         <w:rPr>
                           <w:color w:val="000000"/>
                         </w:rPr>
@@ -6949,7 +6949,7 @@
                     </w:p>
                     <w:p>
                       <w:pPr>
-                        <w:pStyle w:val="FrameContents"/>
+                        <w:pStyle w:val="FrameContentsuser"/>
                         <w:rPr>
                           <w:color w:val="000000"/>
                         </w:rPr>
@@ -6963,7 +6963,7 @@
                     </w:p>
                     <w:p>
                       <w:pPr>
-                        <w:pStyle w:val="FrameContents"/>
+                        <w:pStyle w:val="FrameContentsuser"/>
                         <w:rPr>
                           <w:color w:val="000000"/>
                         </w:rPr>
@@ -12107,19 +12107,38 @@
     </w:p>
     <w:p>
       <w:pPr>
-        <w:pStyle w:val="BodyText"/>
-        <w:rPr>
-          <w:color w:val="FFFF00"/>
-          <w:sz w:val="18"/>
-          <w:szCs w:val="18"/>
-        </w:rPr>
-      </w:pPr>
-      <w:r>
-        <w:rPr>
-          <w:color w:val="FFFF00"/>
-          <w:sz w:val="18"/>
-          <w:szCs w:val="18"/>
-        </w:rPr>
+        <w:pStyle w:val="Normal"/>
+        <w:bidi w:val="0"/>
+        <w:jc w:val="center"/>
+        <w:rPr>
+          <w:rFonts w:ascii="Frank Ruehl CLM" w:hAnsi="Frank Ruehl CLM"/>
+          <w:sz w:val="24"/>
+          <w:szCs w:val="24"/>
+        </w:rPr>
+      </w:pPr>
+      <w:r>
+        <w:rPr>
+          <w:rStyle w:val="SourceText"/>
+          <w:rFonts w:ascii="Frank Ruehl CLM" w:hAnsi="Frank Ruehl CLM"/>
+          <w:b/>
+          <w:bCs/>
+          <w:color w:val="FF0000"/>
+          <w:sz w:val="24"/>
+          <w:szCs w:val="24"/>
+        </w:rPr>
+        <w:t xml:space="preserve">Implementing Mailinator on </w:t>
+      </w:r>
+      <w:r>
+        <w:rPr>
+          <w:rStyle w:val="SourceText"/>
+          <w:rFonts w:ascii="Frank Ruehl CLM" w:hAnsi="Frank Ruehl CLM"/>
+          <w:b/>
+          <w:bCs/>
+          <w:color w:val="FF0000"/>
+          <w:sz w:val="24"/>
+          <w:szCs w:val="24"/>
+        </w:rPr>
+        <w:t>Password</w:t>
       </w:r>
     </w:p>
     <w:p>
@@ -17074,8 +17093,8 @@
       <w:bCs/>
     </w:rPr>
   </w:style>
-  <w:style w:type="character" w:styleId="Bullets">
-    <w:name w:val="Bullets"/>
+  <w:style w:type="character" w:styleId="Bulletsuser">
+    <w:name w:val="Bullets (user)"/>
     <w:qFormat/>
     <w:rPr>
       <w:rFonts w:ascii="OpenSymbol" w:hAnsi="OpenSymbol" w:eastAsia="OpenSymbol" w:cs="OpenSymbol"/>
@@ -17089,8 +17108,8 @@
       <w:iCs/>
     </w:rPr>
   </w:style>
-  <w:style w:type="character" w:styleId="Bulletsuser">
-    <w:name w:val="Bullets (user)"/>
+  <w:style w:type="character" w:styleId="Bullets">
+    <w:name w:val="Bullets"/>
     <w:qFormat/>
     <w:rPr>
       <w:rFonts w:ascii="OpenSymbol" w:hAnsi="OpenSymbol" w:eastAsia="OpenSymbol" w:cs="OpenSymbol"/>
@@ -17167,15 +17186,15 @@
       <w:szCs w:val="20"/>
     </w:rPr>
   </w:style>
-  <w:style w:type="paragraph" w:styleId="FrameContentsuser">
-    <w:name w:val="Frame Contents (user)"/>
+  <w:style w:type="paragraph" w:styleId="FrameContents">
+    <w:name w:val="Frame Contents"/>
     <w:basedOn w:val="Normal"/>
     <w:qFormat/>
     <w:pPr/>
     <w:rPr/>
   </w:style>
-  <w:style w:type="paragraph" w:styleId="FrameContents">
-    <w:name w:val="Frame Contents"/>
+  <w:style w:type="paragraph" w:styleId="FrameContentsuser">
+    <w:name w:val="Frame Contents (user)"/>
     <w:basedOn w:val="Normal"/>
     <w:qFormat/>
     <w:pPr/>

</xml_diff>

<commit_message>
Initial commit - Modified Hotel Management project - 4th video completed, Implemented updatePassword/forgotPassword backend, along with mailinator > completely working. Documented in Process.docx
</commit_message>
<xml_diff>
--- a/Process.docx
+++ b/Process.docx
@@ -2710,7 +2710,7 @@
         <mc:AlternateContent>
           <mc:Choice Requires="wps">
             <w:drawing>
-              <wp:anchor behindDoc="0" distT="69215" distB="69215" distL="69850" distR="67310" simplePos="0" locked="0" layoutInCell="0" allowOverlap="1" relativeHeight="2">
+              <wp:anchor behindDoc="0" distT="68580" distB="68580" distL="69215" distR="66040" simplePos="0" locked="0" layoutInCell="0" allowOverlap="1" relativeHeight="2">
                 <wp:simplePos x="0" y="0"/>
                 <wp:positionH relativeFrom="column">
                   <wp:posOffset>31115</wp:posOffset>
@@ -3955,7 +3955,7 @@
         <mc:AlternateContent>
           <mc:Choice Requires="wps">
             <w:drawing>
-              <wp:anchor behindDoc="0" distT="69215" distB="69850" distL="69215" distR="69850" simplePos="0" locked="0" layoutInCell="0" allowOverlap="1" relativeHeight="4">
+              <wp:anchor behindDoc="0" distT="68580" distB="69215" distL="68580" distR="69215" simplePos="0" locked="0" layoutInCell="0" allowOverlap="1" relativeHeight="4">
                 <wp:simplePos x="0" y="0"/>
                 <wp:positionH relativeFrom="column">
                   <wp:posOffset>21590</wp:posOffset>
@@ -6354,7 +6354,7 @@
         <mc:AlternateContent>
           <mc:Choice Requires="wps">
             <w:drawing>
-              <wp:anchor behindDoc="0" distT="71120" distB="70485" distL="71120" distR="73025" simplePos="0" locked="0" layoutInCell="0" allowOverlap="1" relativeHeight="6">
+              <wp:anchor behindDoc="0" distT="71120" distB="69850" distL="71120" distR="73025" simplePos="0" locked="0" layoutInCell="0" allowOverlap="1" relativeHeight="6">
                 <wp:simplePos x="0" y="0"/>
                 <wp:positionH relativeFrom="column">
                   <wp:posOffset>-6985</wp:posOffset>
@@ -6397,7 +6397,7 @@
                         <w:txbxContent>
                           <w:p>
                             <w:pPr>
-                              <w:pStyle w:val="FrameContentsuser"/>
+                              <w:pStyle w:val="FrameContents"/>
                               <w:rPr>
                                 <w:color w:val="000000"/>
                               </w:rPr>
@@ -6411,7 +6411,7 @@
                           </w:p>
                           <w:p>
                             <w:pPr>
-                              <w:pStyle w:val="FrameContentsuser"/>
+                              <w:pStyle w:val="FrameContents"/>
                               <w:rPr>
                                 <w:color w:val="000000"/>
                               </w:rPr>
@@ -6431,7 +6431,7 @@
                           </w:p>
                           <w:p>
                             <w:pPr>
-                              <w:pStyle w:val="FrameContentsuser"/>
+                              <w:pStyle w:val="FrameContents"/>
                               <w:rPr>
                                 <w:color w:val="000000"/>
                               </w:rPr>
@@ -6445,7 +6445,7 @@
                           </w:p>
                           <w:p>
                             <w:pPr>
-                              <w:pStyle w:val="FrameContentsuser"/>
+                              <w:pStyle w:val="FrameContents"/>
                               <w:rPr>
                                 <w:color w:val="000000"/>
                               </w:rPr>
@@ -6459,7 +6459,7 @@
                           </w:p>
                           <w:p>
                             <w:pPr>
-                              <w:pStyle w:val="FrameContentsuser"/>
+                              <w:pStyle w:val="FrameContents"/>
                               <w:rPr>
                                 <w:color w:val="000000"/>
                               </w:rPr>
@@ -6479,7 +6479,7 @@
                           </w:p>
                           <w:p>
                             <w:pPr>
-                              <w:pStyle w:val="FrameContentsuser"/>
+                              <w:pStyle w:val="FrameContents"/>
                               <w:rPr>
                                 <w:color w:val="000000"/>
                               </w:rPr>
@@ -6493,7 +6493,7 @@
                           </w:p>
                           <w:p>
                             <w:pPr>
-                              <w:pStyle w:val="FrameContentsuser"/>
+                              <w:pStyle w:val="FrameContents"/>
                               <w:rPr>
                                 <w:color w:val="000000"/>
                               </w:rPr>
@@ -6513,7 +6513,7 @@
                           </w:p>
                           <w:p>
                             <w:pPr>
-                              <w:pStyle w:val="FrameContentsuser"/>
+                              <w:pStyle w:val="FrameContents"/>
                               <w:rPr>
                                 <w:color w:val="000000"/>
                               </w:rPr>
@@ -6533,7 +6533,7 @@
                           </w:p>
                           <w:p>
                             <w:pPr>
-                              <w:pStyle w:val="FrameContentsuser"/>
+                              <w:pStyle w:val="FrameContents"/>
                               <w:rPr>
                                 <w:color w:val="000000"/>
                               </w:rPr>
@@ -6553,7 +6553,7 @@
                           </w:p>
                           <w:p>
                             <w:pPr>
-                              <w:pStyle w:val="FrameContentsuser"/>
+                              <w:pStyle w:val="FrameContents"/>
                               <w:rPr>
                                 <w:color w:val="000000"/>
                               </w:rPr>
@@ -6573,7 +6573,7 @@
                           </w:p>
                           <w:p>
                             <w:pPr>
-                              <w:pStyle w:val="FrameContentsuser"/>
+                              <w:pStyle w:val="FrameContents"/>
                               <w:rPr>
                                 <w:color w:val="000000"/>
                               </w:rPr>
@@ -6593,7 +6593,7 @@
                           </w:p>
                           <w:p>
                             <w:pPr>
-                              <w:pStyle w:val="FrameContentsuser"/>
+                              <w:pStyle w:val="FrameContents"/>
                               <w:rPr>
                                 <w:color w:val="000000"/>
                               </w:rPr>
@@ -6613,7 +6613,7 @@
                           </w:p>
                           <w:p>
                             <w:pPr>
-                              <w:pStyle w:val="FrameContentsuser"/>
+                              <w:pStyle w:val="FrameContents"/>
                               <w:rPr>
                                 <w:color w:val="000000"/>
                               </w:rPr>
@@ -6627,7 +6627,7 @@
                           </w:p>
                           <w:p>
                             <w:pPr>
-                              <w:pStyle w:val="FrameContentsuser"/>
+                              <w:pStyle w:val="FrameContents"/>
                               <w:rPr>
                                 <w:color w:val="000000"/>
                               </w:rPr>
@@ -6647,7 +6647,7 @@
                           </w:p>
                           <w:p>
                             <w:pPr>
-                              <w:pStyle w:val="FrameContentsuser"/>
+                              <w:pStyle w:val="FrameContents"/>
                               <w:rPr>
                                 <w:color w:val="000000"/>
                               </w:rPr>
@@ -6661,7 +6661,7 @@
                           </w:p>
                           <w:p>
                             <w:pPr>
-                              <w:pStyle w:val="FrameContentsuser"/>
+                              <w:pStyle w:val="FrameContents"/>
                               <w:rPr>
                                 <w:color w:val="000000"/>
                               </w:rPr>
@@ -6699,7 +6699,7 @@
                   <w:txbxContent>
                     <w:p>
                       <w:pPr>
-                        <w:pStyle w:val="FrameContentsuser"/>
+                        <w:pStyle w:val="FrameContents"/>
                         <w:rPr>
                           <w:color w:val="000000"/>
                         </w:rPr>
@@ -6713,7 +6713,7 @@
                     </w:p>
                     <w:p>
                       <w:pPr>
-                        <w:pStyle w:val="FrameContentsuser"/>
+                        <w:pStyle w:val="FrameContents"/>
                         <w:rPr>
                           <w:color w:val="000000"/>
                         </w:rPr>
@@ -6733,7 +6733,7 @@
                     </w:p>
                     <w:p>
                       <w:pPr>
-                        <w:pStyle w:val="FrameContentsuser"/>
+                        <w:pStyle w:val="FrameContents"/>
                         <w:rPr>
                           <w:color w:val="000000"/>
                         </w:rPr>
@@ -6747,7 +6747,7 @@
                     </w:p>
                     <w:p>
                       <w:pPr>
-                        <w:pStyle w:val="FrameContentsuser"/>
+                        <w:pStyle w:val="FrameContents"/>
                         <w:rPr>
                           <w:color w:val="000000"/>
                         </w:rPr>
@@ -6761,7 +6761,7 @@
                     </w:p>
                     <w:p>
                       <w:pPr>
-                        <w:pStyle w:val="FrameContentsuser"/>
+                        <w:pStyle w:val="FrameContents"/>
                         <w:rPr>
                           <w:color w:val="000000"/>
                         </w:rPr>
@@ -6781,7 +6781,7 @@
                     </w:p>
                     <w:p>
                       <w:pPr>
-                        <w:pStyle w:val="FrameContentsuser"/>
+                        <w:pStyle w:val="FrameContents"/>
                         <w:rPr>
                           <w:color w:val="000000"/>
                         </w:rPr>
@@ -6795,7 +6795,7 @@
                     </w:p>
                     <w:p>
                       <w:pPr>
-                        <w:pStyle w:val="FrameContentsuser"/>
+                        <w:pStyle w:val="FrameContents"/>
                         <w:rPr>
                           <w:color w:val="000000"/>
                         </w:rPr>
@@ -6815,7 +6815,7 @@
                     </w:p>
                     <w:p>
                       <w:pPr>
-                        <w:pStyle w:val="FrameContentsuser"/>
+                        <w:pStyle w:val="FrameContents"/>
                         <w:rPr>
                           <w:color w:val="000000"/>
                         </w:rPr>
@@ -6835,7 +6835,7 @@
                     </w:p>
                     <w:p>
                       <w:pPr>
-                        <w:pStyle w:val="FrameContentsuser"/>
+                        <w:pStyle w:val="FrameContents"/>
                         <w:rPr>
                           <w:color w:val="000000"/>
                         </w:rPr>
@@ -6855,7 +6855,7 @@
                     </w:p>
                     <w:p>
                       <w:pPr>
-                        <w:pStyle w:val="FrameContentsuser"/>
+                        <w:pStyle w:val="FrameContents"/>
                         <w:rPr>
                           <w:color w:val="000000"/>
                         </w:rPr>
@@ -6875,7 +6875,7 @@
                     </w:p>
                     <w:p>
                       <w:pPr>
-                        <w:pStyle w:val="FrameContentsuser"/>
+                        <w:pStyle w:val="FrameContents"/>
                         <w:rPr>
                           <w:color w:val="000000"/>
                         </w:rPr>
@@ -6895,7 +6895,7 @@
                     </w:p>
                     <w:p>
                       <w:pPr>
-                        <w:pStyle w:val="FrameContentsuser"/>
+                        <w:pStyle w:val="FrameContents"/>
                         <w:rPr>
                           <w:color w:val="000000"/>
                         </w:rPr>
@@ -6915,7 +6915,7 @@
                     </w:p>
                     <w:p>
                       <w:pPr>
-                        <w:pStyle w:val="FrameContentsuser"/>
+                        <w:pStyle w:val="FrameContents"/>
                         <w:rPr>
                           <w:color w:val="000000"/>
                         </w:rPr>
@@ -6929,7 +6929,7 @@
                     </w:p>
                     <w:p>
                       <w:pPr>
-                        <w:pStyle w:val="FrameContentsuser"/>
+                        <w:pStyle w:val="FrameContents"/>
                         <w:rPr>
                           <w:color w:val="000000"/>
                         </w:rPr>
@@ -6949,7 +6949,7 @@
                     </w:p>
                     <w:p>
                       <w:pPr>
-                        <w:pStyle w:val="FrameContentsuser"/>
+                        <w:pStyle w:val="FrameContents"/>
                         <w:rPr>
                           <w:color w:val="000000"/>
                         </w:rPr>
@@ -6963,7 +6963,7 @@
                     </w:p>
                     <w:p>
                       <w:pPr>
-                        <w:pStyle w:val="FrameContentsuser"/>
+                        <w:pStyle w:val="FrameContents"/>
                         <w:rPr>
                           <w:color w:val="000000"/>
                         </w:rPr>
@@ -12126,325 +12126,2172 @@
           <w:sz w:val="24"/>
           <w:szCs w:val="24"/>
         </w:rPr>
-        <w:t xml:space="preserve">Implementing Mailinator on </w:t>
-      </w:r>
-      <w:r>
-        <w:rPr>
-          <w:rStyle w:val="SourceText"/>
-          <w:rFonts w:ascii="Frank Ruehl CLM" w:hAnsi="Frank Ruehl CLM"/>
+        <w:t>Implementing Mailinator on Password</w:t>
+      </w:r>
+    </w:p>
+    <w:p>
+      <w:pPr>
+        <w:pStyle w:val="BodyText"/>
+        <w:rPr>
+          <w:color w:val="FFFF00"/>
+          <w:sz w:val="18"/>
+          <w:szCs w:val="18"/>
+        </w:rPr>
+      </w:pPr>
+      <w:r>
+        <w:rPr>
+          <w:color w:val="FFFF00"/>
+          <w:sz w:val="18"/>
+          <w:szCs w:val="18"/>
+        </w:rPr>
+      </w:r>
+    </w:p>
+    <w:p>
+      <w:pPr>
+        <w:pStyle w:val="BodyText"/>
+        <w:rPr>
+          <w:color w:val="FFFF00"/>
+          <w:sz w:val="18"/>
+          <w:szCs w:val="18"/>
+        </w:rPr>
+      </w:pPr>
+      <w:r>
+        <w:rPr>
+          <w:rStyle w:val="Strong"/>
+          <w:color w:val="auto"/>
+          <w:sz w:val="18"/>
+          <w:szCs w:val="18"/>
+        </w:rPr>
+        <w:t>Every incoming request</w:t>
+      </w:r>
+      <w:r>
+        <w:rPr>
+          <w:color w:val="auto"/>
+          <w:sz w:val="18"/>
+          <w:szCs w:val="18"/>
+        </w:rPr>
+        <w:t xml:space="preserve"> (except login, signup, forgot-password) is intercepted by your </w:t>
+      </w:r>
+      <w:r>
+        <w:rPr>
+          <w:rStyle w:val="SourceText"/>
+          <w:color w:val="auto"/>
+          <w:sz w:val="18"/>
+          <w:szCs w:val="18"/>
+        </w:rPr>
+        <w:t>JwtFilter</w:t>
+      </w:r>
+      <w:r>
+        <w:rPr>
+          <w:color w:val="auto"/>
+          <w:sz w:val="18"/>
+          <w:szCs w:val="18"/>
+        </w:rPr>
+        <w:t xml:space="preserve">. </w:t>
+      </w:r>
+    </w:p>
+    <w:p>
+      <w:pPr>
+        <w:pStyle w:val="BodyText"/>
+        <w:rPr>
           <w:b/>
           <w:bCs/>
-          <w:color w:val="FF0000"/>
-          <w:sz w:val="24"/>
-          <w:szCs w:val="24"/>
-        </w:rPr>
-        <w:t>Password</w:t>
-      </w:r>
-    </w:p>
-    <w:p>
-      <w:pPr>
-        <w:pStyle w:val="BodyText"/>
-        <w:rPr>
-          <w:color w:val="FFFF00"/>
-          <w:sz w:val="18"/>
-          <w:szCs w:val="18"/>
-        </w:rPr>
-      </w:pPr>
-      <w:r>
-        <w:rPr>
-          <w:color w:val="FFFF00"/>
-          <w:sz w:val="18"/>
-          <w:szCs w:val="18"/>
-        </w:rPr>
-      </w:r>
-    </w:p>
-    <w:p>
-      <w:pPr>
-        <w:pStyle w:val="BodyText"/>
-        <w:rPr>
-          <w:color w:val="FFFF00"/>
-          <w:sz w:val="18"/>
-          <w:szCs w:val="18"/>
-        </w:rPr>
-      </w:pPr>
-      <w:r>
-        <w:rPr>
-          <w:color w:val="FFFF00"/>
-          <w:sz w:val="18"/>
-          <w:szCs w:val="18"/>
-        </w:rPr>
-      </w:r>
-    </w:p>
-    <w:p>
-      <w:pPr>
-        <w:pStyle w:val="BodyText"/>
-        <w:rPr>
-          <w:color w:val="FFFF00"/>
-          <w:sz w:val="18"/>
-          <w:szCs w:val="18"/>
-        </w:rPr>
-      </w:pPr>
-      <w:r>
-        <w:rPr>
-          <w:color w:val="FFFF00"/>
-          <w:sz w:val="18"/>
-          <w:szCs w:val="18"/>
-        </w:rPr>
-      </w:r>
-    </w:p>
-    <w:p>
-      <w:pPr>
-        <w:pStyle w:val="BodyText"/>
-        <w:rPr>
-          <w:color w:val="FFFF00"/>
-          <w:sz w:val="18"/>
-          <w:szCs w:val="18"/>
-        </w:rPr>
-      </w:pPr>
-      <w:r>
-        <w:rPr>
-          <w:color w:val="FFFF00"/>
-          <w:sz w:val="18"/>
-          <w:szCs w:val="18"/>
-        </w:rPr>
-      </w:r>
-    </w:p>
-    <w:p>
-      <w:pPr>
-        <w:pStyle w:val="BodyText"/>
-        <w:rPr>
-          <w:color w:val="FFFF00"/>
-          <w:sz w:val="18"/>
-          <w:szCs w:val="18"/>
-        </w:rPr>
-      </w:pPr>
-      <w:r>
-        <w:rPr>
-          <w:color w:val="FFFF00"/>
-          <w:sz w:val="18"/>
-          <w:szCs w:val="18"/>
-        </w:rPr>
-      </w:r>
-    </w:p>
-    <w:p>
-      <w:pPr>
-        <w:pStyle w:val="BodyText"/>
-        <w:rPr>
-          <w:color w:val="FFFF00"/>
-          <w:sz w:val="18"/>
-          <w:szCs w:val="18"/>
-        </w:rPr>
-      </w:pPr>
-      <w:r>
-        <w:rPr>
-          <w:color w:val="FFFF00"/>
-          <w:sz w:val="18"/>
-          <w:szCs w:val="18"/>
-        </w:rPr>
-      </w:r>
-    </w:p>
-    <w:p>
-      <w:pPr>
-        <w:pStyle w:val="BodyText"/>
-        <w:rPr>
-          <w:color w:val="FFFF00"/>
-          <w:sz w:val="18"/>
-          <w:szCs w:val="18"/>
-        </w:rPr>
-      </w:pPr>
-      <w:r>
-        <w:rPr>
-          <w:color w:val="FFFF00"/>
-          <w:sz w:val="18"/>
-          <w:szCs w:val="18"/>
-        </w:rPr>
-      </w:r>
-    </w:p>
-    <w:p>
-      <w:pPr>
-        <w:pStyle w:val="BodyText"/>
-        <w:rPr>
-          <w:color w:val="FFFF00"/>
-          <w:sz w:val="18"/>
-          <w:szCs w:val="18"/>
-        </w:rPr>
-      </w:pPr>
-      <w:r>
-        <w:rPr>
-          <w:color w:val="FFFF00"/>
-          <w:sz w:val="18"/>
-          <w:szCs w:val="18"/>
-        </w:rPr>
-      </w:r>
-    </w:p>
-    <w:p>
-      <w:pPr>
-        <w:pStyle w:val="BodyText"/>
-        <w:rPr>
-          <w:color w:val="FFFF00"/>
-          <w:sz w:val="18"/>
-          <w:szCs w:val="18"/>
-        </w:rPr>
-      </w:pPr>
-      <w:r>
-        <w:rPr>
-          <w:color w:val="FFFF00"/>
-          <w:sz w:val="18"/>
-          <w:szCs w:val="18"/>
-        </w:rPr>
-      </w:r>
-    </w:p>
-    <w:p>
-      <w:pPr>
-        <w:pStyle w:val="BodyText"/>
-        <w:rPr>
-          <w:color w:val="FFFF00"/>
-          <w:sz w:val="18"/>
-          <w:szCs w:val="18"/>
-        </w:rPr>
-      </w:pPr>
-      <w:r>
-        <w:rPr>
-          <w:color w:val="FFFF00"/>
-          <w:sz w:val="18"/>
-          <w:szCs w:val="18"/>
-        </w:rPr>
-      </w:r>
-    </w:p>
-    <w:p>
-      <w:pPr>
-        <w:pStyle w:val="BodyText"/>
-        <w:rPr>
-          <w:color w:val="FFFF00"/>
-          <w:sz w:val="18"/>
-          <w:szCs w:val="18"/>
-        </w:rPr>
-      </w:pPr>
-      <w:r>
-        <w:rPr>
-          <w:color w:val="FFFF00"/>
-          <w:sz w:val="18"/>
-          <w:szCs w:val="18"/>
-        </w:rPr>
-      </w:r>
-    </w:p>
-    <w:p>
-      <w:pPr>
-        <w:pStyle w:val="BodyText"/>
-        <w:rPr>
-          <w:color w:val="FFFF00"/>
-          <w:sz w:val="18"/>
-          <w:szCs w:val="18"/>
-        </w:rPr>
-      </w:pPr>
-      <w:r>
-        <w:rPr>
-          <w:color w:val="FFFF00"/>
-          <w:sz w:val="18"/>
-          <w:szCs w:val="18"/>
-        </w:rPr>
-      </w:r>
-    </w:p>
-    <w:p>
-      <w:pPr>
-        <w:pStyle w:val="BodyText"/>
-        <w:rPr>
-          <w:color w:val="FFFF00"/>
-          <w:sz w:val="18"/>
-          <w:szCs w:val="18"/>
-        </w:rPr>
-      </w:pPr>
-      <w:r>
-        <w:rPr>
-          <w:color w:val="FFFF00"/>
-          <w:sz w:val="18"/>
-          <w:szCs w:val="18"/>
-        </w:rPr>
-      </w:r>
-    </w:p>
-    <w:p>
-      <w:pPr>
-        <w:pStyle w:val="BodyText"/>
-        <w:rPr>
-          <w:color w:val="FFFF00"/>
-          <w:sz w:val="18"/>
-          <w:szCs w:val="18"/>
-        </w:rPr>
-      </w:pPr>
-      <w:r>
-        <w:rPr>
-          <w:color w:val="FFFF00"/>
-          <w:sz w:val="18"/>
-          <w:szCs w:val="18"/>
-        </w:rPr>
-      </w:r>
-    </w:p>
-    <w:p>
-      <w:pPr>
-        <w:pStyle w:val="BodyText"/>
-        <w:rPr>
-          <w:color w:val="FFFF00"/>
-          <w:sz w:val="18"/>
-          <w:szCs w:val="18"/>
-        </w:rPr>
-      </w:pPr>
-      <w:r>
-        <w:rPr>
-          <w:color w:val="FFFF00"/>
-          <w:sz w:val="18"/>
-          <w:szCs w:val="18"/>
-        </w:rPr>
-      </w:r>
-    </w:p>
-    <w:p>
-      <w:pPr>
-        <w:pStyle w:val="BodyText"/>
-        <w:rPr>
-          <w:color w:val="FFFF00"/>
-          <w:sz w:val="18"/>
-          <w:szCs w:val="18"/>
-        </w:rPr>
-      </w:pPr>
-      <w:r>
-        <w:rPr>
-          <w:color w:val="FFFF00"/>
-          <w:sz w:val="18"/>
-          <w:szCs w:val="18"/>
-        </w:rPr>
-      </w:r>
-    </w:p>
-    <w:p>
-      <w:pPr>
-        <w:pStyle w:val="BodyText"/>
-        <w:rPr>
-          <w:color w:val="FFFF00"/>
-          <w:sz w:val="18"/>
-          <w:szCs w:val="18"/>
-        </w:rPr>
-      </w:pPr>
-      <w:r>
-        <w:rPr>
-          <w:color w:val="FFFF00"/>
-          <w:sz w:val="18"/>
-          <w:szCs w:val="18"/>
-        </w:rPr>
-      </w:r>
-    </w:p>
-    <w:p>
-      <w:pPr>
-        <w:pStyle w:val="BodyText"/>
-        <w:rPr>
-          <w:color w:val="FFFF00"/>
-          <w:sz w:val="18"/>
-          <w:szCs w:val="18"/>
-        </w:rPr>
-      </w:pPr>
-      <w:r>
-        <w:rPr>
-          <w:color w:val="FFFF00"/>
-          <w:sz w:val="18"/>
-          <w:szCs w:val="18"/>
-        </w:rPr>
+          <w:color w:val="729FCF"/>
+          <w:sz w:val="22"/>
+          <w:szCs w:val="22"/>
+        </w:rPr>
+      </w:pPr>
+      <w:r>
+        <w:rPr>
+          <w:b/>
+          <w:bCs/>
+          <w:color w:val="729FCF"/>
+          <w:sz w:val="22"/>
+          <w:szCs w:val="22"/>
+        </w:rPr>
+        <w:t xml:space="preserve">Change Password: </w:t>
+      </w:r>
+    </w:p>
+    <w:p>
+      <w:pPr>
+        <w:pStyle w:val="BodyText"/>
+        <w:numPr>
+          <w:ilvl w:val="0"/>
+          <w:numId w:val="31"/>
+        </w:numPr>
+        <w:tabs>
+          <w:tab w:val="clear" w:pos="709"/>
+          <w:tab w:val="left" w:pos="0" w:leader="none"/>
+        </w:tabs>
+        <w:ind w:hanging="283" w:start="709"/>
+        <w:rPr/>
+      </w:pPr>
+      <w:r>
+        <w:rPr>
+          <w:rStyle w:val="SourceText"/>
+          <w:b/>
+          <w:bCs/>
+          <w:sz w:val="20"/>
+          <w:szCs w:val="20"/>
+        </w:rPr>
+        <w:t>User enters:</w:t>
+      </w:r>
+      <w:r>
+        <w:rPr>
+          <w:rStyle w:val="SourceText"/>
+          <w:sz w:val="20"/>
+          <w:szCs w:val="20"/>
+        </w:rPr>
+        <w:t xml:space="preserve"> </w:t>
+      </w:r>
+      <w:r>
+        <w:rPr>
+          <w:rStyle w:val="SourceText"/>
+          <w:color w:val="auto"/>
+          <w:sz w:val="20"/>
+          <w:szCs w:val="20"/>
+        </w:rPr>
+        <w:t>POST /user/changePassword</w:t>
+      </w:r>
+      <w:r>
+        <w:rPr>
+          <w:color w:val="auto"/>
+          <w:sz w:val="20"/>
+          <w:szCs w:val="20"/>
+        </w:rPr>
+        <w:t xml:space="preserve"> with body: </w:t>
+        <w:tab/>
+        <w:tab/>
+        <w:tab/>
+        <w:tab/>
+        <w:tab/>
+      </w:r>
+      <w:r>
+        <w:rPr>
+          <w:color w:val="FFFF00"/>
+          <w:sz w:val="20"/>
+          <w:szCs w:val="20"/>
+        </w:rPr>
+        <w:t>{</w:t>
+      </w:r>
+      <w:r>
+        <w:rPr>
+          <w:color w:val="FFFF00"/>
+          <w:sz w:val="20"/>
+          <w:szCs w:val="20"/>
+        </w:rPr>
+        <w:t>"oldPassword": "currentPassword",   "newPassword": "newSecurePassword"</w:t>
+      </w:r>
+      <w:r>
+        <w:rPr>
+          <w:color w:val="FFFF00"/>
+          <w:sz w:val="20"/>
+          <w:szCs w:val="20"/>
+        </w:rPr>
+        <w:t>}</w:t>
+      </w:r>
+    </w:p>
+    <w:p>
+      <w:pPr>
+        <w:pStyle w:val="Heading4"/>
+        <w:numPr>
+          <w:ilvl w:val="0"/>
+          <w:numId w:val="31"/>
+        </w:numPr>
+        <w:tabs>
+          <w:tab w:val="clear" w:pos="709"/>
+          <w:tab w:val="left" w:pos="0" w:leader="none"/>
+        </w:tabs>
+        <w:ind w:hanging="283" w:start="709"/>
+        <w:rPr/>
+      </w:pPr>
+      <w:r>
+        <w:rPr>
+          <w:rStyle w:val="Strong"/>
+          <w:b/>
+          <w:bCs/>
+          <w:sz w:val="20"/>
+          <w:szCs w:val="20"/>
+        </w:rPr>
+        <w:t>Filter Layer (</w:t>
+      </w:r>
+      <w:r>
+        <w:rPr>
+          <w:rStyle w:val="SourceText"/>
+          <w:sz w:val="20"/>
+          <w:szCs w:val="20"/>
+        </w:rPr>
+        <w:t>JwtFilter</w:t>
+      </w:r>
+      <w:r>
+        <w:rPr>
+          <w:rStyle w:val="Strong"/>
+          <w:b/>
+          <w:bCs/>
+          <w:sz w:val="20"/>
+          <w:szCs w:val="20"/>
+        </w:rPr>
+        <w:t>):</w:t>
+      </w:r>
+    </w:p>
+    <w:p>
+      <w:pPr>
+        <w:pStyle w:val="BodyText"/>
+        <w:numPr>
+          <w:ilvl w:val="0"/>
+          <w:numId w:val="0"/>
+        </w:numPr>
+        <w:spacing w:before="0" w:after="0"/>
+        <w:ind w:hanging="0" w:start="0"/>
+        <w:rPr/>
+      </w:pPr>
+      <w:r>
+        <w:rPr>
+          <w:sz w:val="20"/>
+          <w:szCs w:val="20"/>
+        </w:rPr>
+        <w:t xml:space="preserve">Extracts JWT from </w:t>
+      </w:r>
+      <w:r>
+        <w:rPr>
+          <w:rStyle w:val="SourceText"/>
+          <w:sz w:val="20"/>
+          <w:szCs w:val="20"/>
+        </w:rPr>
+        <w:t>Authorization</w:t>
+      </w:r>
+      <w:r>
+        <w:rPr>
+          <w:sz w:val="20"/>
+          <w:szCs w:val="20"/>
+        </w:rPr>
+        <w:t xml:space="preserve"> header</w:t>
+      </w:r>
+    </w:p>
+    <w:p>
+      <w:pPr>
+        <w:pStyle w:val="BodyText"/>
+        <w:numPr>
+          <w:ilvl w:val="0"/>
+          <w:numId w:val="0"/>
+        </w:numPr>
+        <w:spacing w:before="0" w:after="0"/>
+        <w:ind w:hanging="0" w:start="0"/>
+        <w:rPr>
+          <w:sz w:val="20"/>
+          <w:szCs w:val="20"/>
+        </w:rPr>
+      </w:pPr>
+      <w:r>
+        <w:rPr>
+          <w:sz w:val="20"/>
+          <w:szCs w:val="20"/>
+        </w:rPr>
+        <w:t>Authenticates the request</w:t>
+      </w:r>
+    </w:p>
+    <w:p>
+      <w:pPr>
+        <w:pStyle w:val="BodyText"/>
+        <w:numPr>
+          <w:ilvl w:val="0"/>
+          <w:numId w:val="0"/>
+        </w:numPr>
+        <w:spacing w:before="0" w:after="0"/>
+        <w:ind w:hanging="0" w:start="0"/>
+        <w:rPr/>
+      </w:pPr>
+      <w:r>
+        <w:rPr>
+          <w:sz w:val="20"/>
+          <w:szCs w:val="20"/>
+        </w:rPr>
+        <w:t xml:space="preserve">Extracts email using </w:t>
+      </w:r>
+      <w:r>
+        <w:rPr>
+          <w:rStyle w:val="SourceText"/>
+          <w:sz w:val="20"/>
+          <w:szCs w:val="20"/>
+        </w:rPr>
+        <w:t>getCurrentUser()</w:t>
+      </w:r>
+    </w:p>
+    <w:p>
+      <w:pPr>
+        <w:pStyle w:val="Heading4"/>
+        <w:numPr>
+          <w:ilvl w:val="0"/>
+          <w:numId w:val="31"/>
+        </w:numPr>
+        <w:tabs>
+          <w:tab w:val="clear" w:pos="709"/>
+          <w:tab w:val="left" w:pos="0" w:leader="none"/>
+        </w:tabs>
+        <w:ind w:hanging="283" w:start="709"/>
+        <w:rPr/>
+      </w:pPr>
+      <w:r>
+        <w:rPr>
+          <w:rStyle w:val="Strong"/>
+          <w:b/>
+          <w:bCs/>
+          <w:sz w:val="20"/>
+          <w:szCs w:val="20"/>
+        </w:rPr>
+        <w:t>Service Layer (</w:t>
+      </w:r>
+      <w:r>
+        <w:rPr>
+          <w:rStyle w:val="SourceText"/>
+          <w:sz w:val="20"/>
+          <w:szCs w:val="20"/>
+        </w:rPr>
+        <w:t>UserServiceImpl</w:t>
+      </w:r>
+      <w:r>
+        <w:rPr>
+          <w:rStyle w:val="Strong"/>
+          <w:b/>
+          <w:bCs/>
+          <w:sz w:val="20"/>
+          <w:szCs w:val="20"/>
+        </w:rPr>
+        <w:t>)</w:t>
+      </w:r>
+    </w:p>
+    <w:p>
+      <w:pPr>
+        <w:pStyle w:val="BodyText"/>
+        <w:numPr>
+          <w:ilvl w:val="0"/>
+          <w:numId w:val="0"/>
+        </w:numPr>
+        <w:spacing w:before="0" w:after="0"/>
+        <w:ind w:hanging="0" w:start="0"/>
+        <w:rPr/>
+      </w:pPr>
+      <w:r>
+        <w:rPr>
+          <w:sz w:val="20"/>
+          <w:szCs w:val="20"/>
+        </w:rPr>
+        <w:t>Looks up user by email (</w:t>
+      </w:r>
+      <w:r>
+        <w:rPr>
+          <w:rStyle w:val="SourceText"/>
+          <w:sz w:val="20"/>
+          <w:szCs w:val="20"/>
+        </w:rPr>
+        <w:t>userDao.findByEmail(...)</w:t>
+      </w:r>
+      <w:r>
+        <w:rPr>
+          <w:sz w:val="20"/>
+          <w:szCs w:val="20"/>
+        </w:rPr>
+        <w:t>)</w:t>
+      </w:r>
+    </w:p>
+    <w:p>
+      <w:pPr>
+        <w:pStyle w:val="BodyText"/>
+        <w:numPr>
+          <w:ilvl w:val="0"/>
+          <w:numId w:val="0"/>
+        </w:numPr>
+        <w:spacing w:before="0" w:after="0"/>
+        <w:ind w:hanging="0" w:start="0"/>
+        <w:rPr/>
+      </w:pPr>
+      <w:r>
+        <w:rPr>
+          <w:sz w:val="20"/>
+          <w:szCs w:val="20"/>
+        </w:rPr>
+        <w:t xml:space="preserve">Validates that the provided </w:t>
+      </w:r>
+      <w:r>
+        <w:rPr>
+          <w:rStyle w:val="SourceText"/>
+          <w:sz w:val="20"/>
+          <w:szCs w:val="20"/>
+        </w:rPr>
+        <w:t>oldPassword</w:t>
+      </w:r>
+      <w:r>
+        <w:rPr>
+          <w:sz w:val="20"/>
+          <w:szCs w:val="20"/>
+        </w:rPr>
+        <w:t xml:space="preserve"> matches </w:t>
+      </w:r>
+      <w:r>
+        <w:rPr>
+          <w:rStyle w:val="SourceText"/>
+          <w:sz w:val="20"/>
+          <w:szCs w:val="20"/>
+        </w:rPr>
+        <w:t>user.getPassword()</w:t>
+      </w:r>
+      <w:r>
+        <w:rPr>
+          <w:sz w:val="20"/>
+          <w:szCs w:val="20"/>
+        </w:rPr>
+        <w:t xml:space="preserve"> using </w:t>
+      </w:r>
+      <w:r>
+        <w:rPr>
+          <w:rStyle w:val="SourceText"/>
+          <w:sz w:val="20"/>
+          <w:szCs w:val="20"/>
+        </w:rPr>
+        <w:t>passwordEncoder.matches(...)</w:t>
+      </w:r>
+    </w:p>
+    <w:p>
+      <w:pPr>
+        <w:pStyle w:val="BodyText"/>
+        <w:numPr>
+          <w:ilvl w:val="0"/>
+          <w:numId w:val="0"/>
+        </w:numPr>
+        <w:spacing w:before="0" w:after="0"/>
+        <w:ind w:hanging="0" w:start="0"/>
+        <w:rPr>
+          <w:sz w:val="20"/>
+          <w:szCs w:val="20"/>
+        </w:rPr>
+      </w:pPr>
+      <w:r>
+        <w:rPr>
+          <w:sz w:val="20"/>
+          <w:szCs w:val="20"/>
+        </w:rPr>
+        <w:t>If valid, encodes the new password and updates it in DB</w:t>
+      </w:r>
+    </w:p>
+    <w:p>
+      <w:pPr>
+        <w:pStyle w:val="BodyText"/>
+        <w:numPr>
+          <w:ilvl w:val="0"/>
+          <w:numId w:val="0"/>
+        </w:numPr>
+        <w:spacing w:before="0" w:after="0"/>
+        <w:ind w:hanging="0" w:start="0"/>
+        <w:rPr>
+          <w:sz w:val="20"/>
+          <w:szCs w:val="20"/>
+        </w:rPr>
+      </w:pPr>
+      <w:r>
+        <w:rPr>
+          <w:sz w:val="20"/>
+          <w:szCs w:val="20"/>
+        </w:rPr>
+        <w:t>Returns success or failure response</w:t>
+      </w:r>
+    </w:p>
+    <w:p>
+      <w:pPr>
+        <w:pStyle w:val="BodyText"/>
+        <w:numPr>
+          <w:ilvl w:val="0"/>
+          <w:numId w:val="31"/>
+        </w:numPr>
+        <w:tabs>
+          <w:tab w:val="clear" w:pos="709"/>
+          <w:tab w:val="left" w:pos="0" w:leader="none"/>
+        </w:tabs>
+        <w:ind w:hanging="283" w:start="709"/>
+        <w:rPr/>
+      </w:pPr>
+      <w:r>
+        <w:rPr>
+          <w:rStyle w:val="Strong"/>
+          <w:sz w:val="20"/>
+          <w:szCs w:val="20"/>
+        </w:rPr>
+        <w:t xml:space="preserve">DB Update:  </w:t>
+      </w:r>
+      <w:r>
+        <w:rPr>
+          <w:rStyle w:val="SourceText"/>
+          <w:sz w:val="20"/>
+          <w:szCs w:val="20"/>
+        </w:rPr>
+        <w:t>password</w:t>
+      </w:r>
+      <w:r>
+        <w:rPr>
+          <w:sz w:val="20"/>
+          <w:szCs w:val="20"/>
+        </w:rPr>
+        <w:t xml:space="preserve"> column is updated (bcrypt encoded)</w:t>
+      </w:r>
+    </w:p>
+    <w:p>
+      <w:pPr>
+        <w:pStyle w:val="BodyText"/>
+        <w:rPr>
+          <w:b/>
+          <w:bCs/>
+          <w:color w:val="729FCF"/>
+          <w:sz w:val="22"/>
+          <w:szCs w:val="22"/>
+        </w:rPr>
+      </w:pPr>
+      <w:r>
+        <w:rPr>
+          <w:rStyle w:val="SourceText"/>
+          <w:rFonts w:ascii="Liberation Serif" w:hAnsi="Liberation Serif"/>
+          <w:b/>
+          <w:bCs/>
+          <w:color w:val="729FCF"/>
+          <w:sz w:val="22"/>
+          <w:szCs w:val="22"/>
+        </w:rPr>
+        <w:t xml:space="preserve">Forogt Password: </w:t>
+      </w:r>
+    </w:p>
+    <w:p>
+      <w:pPr>
+        <w:pStyle w:val="BodyText"/>
+        <w:numPr>
+          <w:ilvl w:val="0"/>
+          <w:numId w:val="31"/>
+        </w:numPr>
+        <w:tabs>
+          <w:tab w:val="clear" w:pos="709"/>
+          <w:tab w:val="left" w:pos="0" w:leader="none"/>
+        </w:tabs>
+        <w:ind w:hanging="283" w:start="709"/>
+        <w:rPr/>
+      </w:pPr>
+      <w:r>
+        <w:rPr>
+          <w:rStyle w:val="SourceText"/>
+          <w:b/>
+          <w:bCs/>
+          <w:sz w:val="20"/>
+          <w:szCs w:val="20"/>
+        </w:rPr>
+        <w:t>User enters:</w:t>
+      </w:r>
+      <w:r>
+        <w:rPr>
+          <w:rStyle w:val="SourceText"/>
+          <w:sz w:val="20"/>
+          <w:szCs w:val="20"/>
+        </w:rPr>
+        <w:t xml:space="preserve"> </w:t>
+      </w:r>
+      <w:r>
+        <w:rPr>
+          <w:rStyle w:val="SourceText"/>
+          <w:color w:val="auto"/>
+          <w:sz w:val="20"/>
+          <w:szCs w:val="20"/>
+        </w:rPr>
+        <w:t>POST /user/forgotPassword with body:</w:t>
+      </w:r>
+      <w:r>
+        <w:rPr>
+          <w:color w:val="auto"/>
+          <w:sz w:val="20"/>
+          <w:szCs w:val="20"/>
+        </w:rPr>
+        <w:tab/>
+        <w:tab/>
+        <w:tab/>
+        <w:tab/>
+        <w:tab/>
+      </w:r>
+      <w:r>
+        <w:rPr>
+          <w:color w:val="FFFF00"/>
+          <w:sz w:val="20"/>
+          <w:szCs w:val="20"/>
+        </w:rPr>
+        <w:t>{"email": "user@example.com"}</w:t>
+      </w:r>
+    </w:p>
+    <w:p>
+      <w:pPr>
+        <w:pStyle w:val="Heading4"/>
+        <w:numPr>
+          <w:ilvl w:val="0"/>
+          <w:numId w:val="31"/>
+        </w:numPr>
+        <w:tabs>
+          <w:tab w:val="clear" w:pos="709"/>
+          <w:tab w:val="left" w:pos="0" w:leader="none"/>
+        </w:tabs>
+        <w:ind w:hanging="283" w:start="709"/>
+        <w:rPr/>
+      </w:pPr>
+      <w:r>
+        <w:rPr>
+          <w:rStyle w:val="Strong"/>
+          <w:b/>
+          <w:bCs/>
+          <w:sz w:val="20"/>
+          <w:szCs w:val="20"/>
+        </w:rPr>
+        <w:t>Filter Layer (</w:t>
+      </w:r>
+      <w:r>
+        <w:rPr>
+          <w:rStyle w:val="SourceText"/>
+          <w:sz w:val="20"/>
+          <w:szCs w:val="20"/>
+        </w:rPr>
+        <w:t>JwtFilter</w:t>
+      </w:r>
+      <w:r>
+        <w:rPr>
+          <w:rStyle w:val="Strong"/>
+          <w:b/>
+          <w:bCs/>
+          <w:sz w:val="20"/>
+          <w:szCs w:val="20"/>
+        </w:rPr>
+        <w:t>):</w:t>
+      </w:r>
+    </w:p>
+    <w:p>
+      <w:pPr>
+        <w:pStyle w:val="BodyText"/>
+        <w:numPr>
+          <w:ilvl w:val="0"/>
+          <w:numId w:val="0"/>
+        </w:numPr>
+        <w:spacing w:before="0" w:after="0"/>
+        <w:ind w:hanging="0" w:start="0"/>
+        <w:rPr/>
+      </w:pPr>
+      <w:r>
+        <w:rPr>
+          <w:sz w:val="20"/>
+          <w:szCs w:val="20"/>
+        </w:rPr>
+        <w:t>Skips filtering for /forgotPassword</w:t>
+      </w:r>
+    </w:p>
+    <w:p>
+      <w:pPr>
+        <w:pStyle w:val="Heading4"/>
+        <w:numPr>
+          <w:ilvl w:val="0"/>
+          <w:numId w:val="31"/>
+        </w:numPr>
+        <w:tabs>
+          <w:tab w:val="clear" w:pos="709"/>
+          <w:tab w:val="left" w:pos="0" w:leader="none"/>
+        </w:tabs>
+        <w:ind w:hanging="283" w:start="709"/>
+        <w:rPr/>
+      </w:pPr>
+      <w:r>
+        <w:rPr>
+          <w:rStyle w:val="Strong"/>
+          <w:b/>
+          <w:bCs/>
+          <w:sz w:val="20"/>
+          <w:szCs w:val="20"/>
+        </w:rPr>
+        <w:t>Service Layer (</w:t>
+      </w:r>
+      <w:r>
+        <w:rPr>
+          <w:rStyle w:val="SourceText"/>
+          <w:sz w:val="20"/>
+          <w:szCs w:val="20"/>
+        </w:rPr>
+        <w:t>UserServiceImpl</w:t>
+      </w:r>
+      <w:r>
+        <w:rPr>
+          <w:rStyle w:val="Strong"/>
+          <w:b/>
+          <w:bCs/>
+          <w:sz w:val="20"/>
+          <w:szCs w:val="20"/>
+        </w:rPr>
+        <w:t>)</w:t>
+      </w:r>
+    </w:p>
+    <w:p>
+      <w:pPr>
+        <w:pStyle w:val="BodyText"/>
+        <w:numPr>
+          <w:ilvl w:val="0"/>
+          <w:numId w:val="0"/>
+        </w:numPr>
+        <w:spacing w:lineRule="auto" w:line="240" w:before="0" w:after="0"/>
+        <w:ind w:hanging="0" w:start="0"/>
+        <w:rPr>
+          <w:sz w:val="20"/>
+          <w:szCs w:val="20"/>
+        </w:rPr>
+      </w:pPr>
+      <w:r>
+        <w:rPr>
+          <w:sz w:val="20"/>
+          <w:szCs w:val="20"/>
+        </w:rPr>
+        <w:t>Looks up user by provided email</w:t>
+      </w:r>
+    </w:p>
+    <w:p>
+      <w:pPr>
+        <w:pStyle w:val="BodyText"/>
+        <w:numPr>
+          <w:ilvl w:val="0"/>
+          <w:numId w:val="0"/>
+        </w:numPr>
+        <w:spacing w:lineRule="auto" w:line="240" w:before="0" w:after="0"/>
+        <w:ind w:hanging="0" w:start="0"/>
+        <w:rPr>
+          <w:sz w:val="20"/>
+          <w:szCs w:val="20"/>
+        </w:rPr>
+      </w:pPr>
+      <w:r>
+        <w:rPr>
+          <w:sz w:val="20"/>
+          <w:szCs w:val="20"/>
+        </w:rPr>
+        <w:t>Generates a temporary password (e.g., random UUID substring)</w:t>
+      </w:r>
+    </w:p>
+    <w:p>
+      <w:pPr>
+        <w:pStyle w:val="BodyText"/>
+        <w:numPr>
+          <w:ilvl w:val="0"/>
+          <w:numId w:val="0"/>
+        </w:numPr>
+        <w:spacing w:lineRule="auto" w:line="240"/>
+        <w:ind w:hanging="0" w:start="0"/>
+        <w:rPr>
+          <w:sz w:val="20"/>
+          <w:szCs w:val="20"/>
+        </w:rPr>
+      </w:pPr>
+      <w:r>
+        <w:rPr>
+          <w:sz w:val="20"/>
+          <w:szCs w:val="20"/>
+        </w:rPr>
+        <w:t xml:space="preserve">Encodes it with bcrypt and updates in the database. </w:t>
+      </w:r>
+    </w:p>
+    <w:p>
+      <w:pPr>
+        <w:pStyle w:val="BodyText"/>
+        <w:numPr>
+          <w:ilvl w:val="0"/>
+          <w:numId w:val="0"/>
+        </w:numPr>
+        <w:spacing w:lineRule="auto" w:line="240"/>
+        <w:ind w:hanging="0" w:start="0"/>
+        <w:rPr>
+          <w:sz w:val="20"/>
+          <w:szCs w:val="20"/>
+        </w:rPr>
+      </w:pPr>
+      <w:r>
+        <w:rPr>
+          <w:sz w:val="20"/>
+          <w:szCs w:val="20"/>
+        </w:rPr>
+        <w:t xml:space="preserve">Calls </w:t>
+      </w:r>
+      <w:r>
+        <w:rPr>
+          <w:rStyle w:val="SourceText"/>
+          <w:sz w:val="20"/>
+          <w:szCs w:val="20"/>
+        </w:rPr>
+        <w:t>emailUtils.forgotMail(...)</w:t>
+      </w:r>
+      <w:r>
+        <w:rPr>
+          <w:sz w:val="20"/>
+          <w:szCs w:val="20"/>
+        </w:rPr>
+        <w:t xml:space="preserve"> to send the new password</w:t>
+      </w:r>
+    </w:p>
+    <w:p>
+      <w:pPr>
+        <w:pStyle w:val="Heading4"/>
+        <w:numPr>
+          <w:ilvl w:val="0"/>
+          <w:numId w:val="34"/>
+        </w:numPr>
+        <w:tabs>
+          <w:tab w:val="clear" w:pos="709"/>
+          <w:tab w:val="left" w:pos="0" w:leader="none"/>
+        </w:tabs>
+        <w:spacing w:lineRule="auto" w:line="240"/>
+        <w:ind w:hanging="283" w:start="720"/>
+        <w:rPr/>
+      </w:pPr>
+      <w:r>
+        <w:rPr>
+          <w:rStyle w:val="Strong"/>
+          <w:b/>
+          <w:bCs/>
+          <w:sz w:val="20"/>
+          <w:szCs w:val="20"/>
+        </w:rPr>
+        <w:t>Email Delivery:</w:t>
+      </w:r>
+    </w:p>
+    <w:p>
+      <w:pPr>
+        <w:pStyle w:val="BodyText"/>
+        <w:spacing w:lineRule="auto" w:line="240"/>
+        <w:rPr>
+          <w:sz w:val="20"/>
+          <w:szCs w:val="20"/>
+        </w:rPr>
+      </w:pPr>
+      <w:r>
+        <w:rPr>
+          <w:sz w:val="20"/>
+          <w:szCs w:val="20"/>
+        </w:rPr>
+        <w:tab/>
+        <w:t>User receives an HTML email containing:  Their email, Temporary password, Link to login</w:t>
+      </w:r>
+    </w:p>
+    <w:p>
+      <w:pPr>
+        <w:pStyle w:val="BodyText"/>
+        <w:numPr>
+          <w:ilvl w:val="0"/>
+          <w:numId w:val="31"/>
+        </w:numPr>
+        <w:tabs>
+          <w:tab w:val="clear" w:pos="709"/>
+          <w:tab w:val="left" w:pos="0" w:leader="none"/>
+        </w:tabs>
+        <w:ind w:hanging="283" w:start="709"/>
+        <w:rPr/>
+      </w:pPr>
+      <w:r>
+        <w:rPr>
+          <w:rStyle w:val="Strong"/>
+          <w:sz w:val="20"/>
+          <w:szCs w:val="20"/>
+        </w:rPr>
+        <w:t xml:space="preserve">DB Update:  </w:t>
+      </w:r>
+      <w:r>
+        <w:rPr>
+          <w:rStyle w:val="SourceText"/>
+          <w:sz w:val="20"/>
+          <w:szCs w:val="20"/>
+        </w:rPr>
+        <w:t>password</w:t>
+      </w:r>
+      <w:r>
+        <w:rPr>
+          <w:sz w:val="20"/>
+          <w:szCs w:val="20"/>
+        </w:rPr>
+        <w:t xml:space="preserve"> column is updated (bcrypt encoded)</w:t>
+      </w:r>
+    </w:p>
+    <w:p>
+      <w:pPr>
+        <w:pStyle w:val="BodyText"/>
+        <w:rPr>
+          <w:color w:val="FFFF00"/>
+          <w:sz w:val="18"/>
+          <w:szCs w:val="18"/>
+        </w:rPr>
+      </w:pPr>
+      <w:r>
+        <w:rPr>
+          <w:color w:val="FFFF00"/>
+          <w:sz w:val="18"/>
+          <w:szCs w:val="18"/>
+        </w:rPr>
+      </w:r>
+    </w:p>
+    <w:p>
+      <w:pPr>
+        <w:pStyle w:val="BodyText"/>
+        <w:rPr>
+          <w:color w:val="FFFF00"/>
+          <w:sz w:val="18"/>
+          <w:szCs w:val="18"/>
+        </w:rPr>
+      </w:pPr>
+      <w:r>
+        <w:rPr>
+          <w:color w:val="FFFF00"/>
+          <w:sz w:val="18"/>
+          <w:szCs w:val="18"/>
+        </w:rPr>
+      </w:r>
+    </w:p>
+    <w:p>
+      <w:pPr>
+        <w:pStyle w:val="BodyText"/>
+        <w:rPr>
+          <w:color w:val="FFFF00"/>
+          <w:sz w:val="18"/>
+          <w:szCs w:val="18"/>
+        </w:rPr>
+      </w:pPr>
+      <w:r>
+        <w:rPr>
+          <w:color w:val="FFFF00"/>
+          <w:sz w:val="18"/>
+          <w:szCs w:val="18"/>
+        </w:rPr>
+      </w:r>
+    </w:p>
+    <w:p>
+      <w:pPr>
+        <w:pStyle w:val="BodyText"/>
+        <w:rPr>
+          <w:color w:val="FFFF00"/>
+          <w:sz w:val="18"/>
+          <w:szCs w:val="18"/>
+        </w:rPr>
+      </w:pPr>
+      <w:r>
+        <w:rPr>
+          <w:color w:val="FFFF00"/>
+          <w:sz w:val="18"/>
+          <w:szCs w:val="18"/>
+        </w:rPr>
+      </w:r>
+    </w:p>
+    <w:p>
+      <w:pPr>
+        <w:pStyle w:val="BodyText"/>
+        <w:rPr>
+          <w:color w:val="FFFF00"/>
+          <w:sz w:val="18"/>
+          <w:szCs w:val="18"/>
+        </w:rPr>
+      </w:pPr>
+      <w:r>
+        <w:rPr>
+          <w:color w:val="FFFF00"/>
+          <w:sz w:val="18"/>
+          <w:szCs w:val="18"/>
+        </w:rPr>
+      </w:r>
+    </w:p>
+    <w:p>
+      <w:pPr>
+        <w:pStyle w:val="BodyText"/>
+        <w:rPr>
+          <w:color w:val="FFFF00"/>
+          <w:sz w:val="18"/>
+          <w:szCs w:val="18"/>
+        </w:rPr>
+      </w:pPr>
+      <w:r>
+        <w:rPr>
+          <w:color w:val="FFFF00"/>
+          <w:sz w:val="18"/>
+          <w:szCs w:val="18"/>
+        </w:rPr>
+      </w:r>
+    </w:p>
+    <w:p>
+      <w:pPr>
+        <w:pStyle w:val="BodyText"/>
+        <w:rPr>
+          <w:color w:val="FFFF00"/>
+          <w:sz w:val="18"/>
+          <w:szCs w:val="18"/>
+        </w:rPr>
+      </w:pPr>
+      <w:r>
+        <w:rPr>
+          <w:color w:val="FFFF00"/>
+          <w:sz w:val="18"/>
+          <w:szCs w:val="18"/>
+        </w:rPr>
+      </w:r>
+    </w:p>
+    <w:p>
+      <w:pPr>
+        <w:pStyle w:val="BodyText"/>
+        <w:rPr>
+          <w:color w:val="FFFF00"/>
+          <w:sz w:val="18"/>
+          <w:szCs w:val="18"/>
+        </w:rPr>
+      </w:pPr>
+      <w:r>
+        <w:rPr>
+          <w:color w:val="FFFF00"/>
+          <w:sz w:val="18"/>
+          <w:szCs w:val="18"/>
+        </w:rPr>
+      </w:r>
+    </w:p>
+    <w:p>
+      <w:pPr>
+        <w:pStyle w:val="BodyText"/>
+        <w:rPr>
+          <w:color w:val="FFFF00"/>
+          <w:sz w:val="18"/>
+          <w:szCs w:val="18"/>
+        </w:rPr>
+      </w:pPr>
+      <w:r>
+        <w:rPr>
+          <w:color w:val="FFFF00"/>
+          <w:sz w:val="18"/>
+          <w:szCs w:val="18"/>
+        </w:rPr>
+      </w:r>
+    </w:p>
+    <w:p>
+      <w:pPr>
+        <w:pStyle w:val="BodyText"/>
+        <w:rPr>
+          <w:color w:val="FFFF00"/>
+          <w:sz w:val="18"/>
+          <w:szCs w:val="18"/>
+        </w:rPr>
+      </w:pPr>
+      <w:r>
+        <w:rPr>
+          <w:color w:val="FFFF00"/>
+          <w:sz w:val="18"/>
+          <w:szCs w:val="18"/>
+        </w:rPr>
+      </w:r>
+    </w:p>
+    <w:p>
+      <w:pPr>
+        <w:pStyle w:val="BodyText"/>
+        <w:rPr>
+          <w:color w:val="FFFF00"/>
+          <w:sz w:val="18"/>
+          <w:szCs w:val="18"/>
+        </w:rPr>
+      </w:pPr>
+      <w:r>
+        <w:rPr>
+          <w:color w:val="FFFF00"/>
+          <w:sz w:val="18"/>
+          <w:szCs w:val="18"/>
+        </w:rPr>
+      </w:r>
+    </w:p>
+    <w:p>
+      <w:pPr>
+        <w:pStyle w:val="BodyText"/>
+        <w:rPr>
+          <w:color w:val="FFFF00"/>
+          <w:sz w:val="18"/>
+          <w:szCs w:val="18"/>
+        </w:rPr>
+      </w:pPr>
+      <w:r>
+        <w:rPr>
+          <w:color w:val="FFFF00"/>
+          <w:sz w:val="18"/>
+          <w:szCs w:val="18"/>
+        </w:rPr>
+        <mc:AlternateContent>
+          <mc:Choice Requires="wps">
+            <w:drawing>
+              <wp:anchor behindDoc="0" distT="0" distB="0" distL="0" distR="0" simplePos="0" locked="0" layoutInCell="1" allowOverlap="1" relativeHeight="10">
+                <wp:simplePos x="0" y="0"/>
+                <wp:positionH relativeFrom="column">
+                  <wp:posOffset>26670</wp:posOffset>
+                </wp:positionH>
+                <wp:positionV relativeFrom="paragraph">
+                  <wp:posOffset>116205</wp:posOffset>
+                </wp:positionV>
+                <wp:extent cx="6029960" cy="329565"/>
+                <wp:effectExtent l="0" t="0" r="0" b="0"/>
+                <wp:wrapNone/>
+                <wp:docPr id="5" name="Text Frame 1"/>
+                <a:graphic xmlns:a="http://schemas.openxmlformats.org/drawingml/2006/main">
+                  <a:graphicData uri="http://schemas.microsoft.com/office/word/2010/wordprocessingShape">
+                    <wps:wsp>
+                      <wps:cNvSpPr txBox="1"/>
+                      <wps:spPr>
+                        <a:xfrm>
+                          <a:off x="0" y="0"/>
+                          <a:ext cx="6030000" cy="329400"/>
+                        </a:xfrm>
+                        <a:prstGeom prst="rect">
+                          <a:avLst/>
+                        </a:prstGeom>
+                        <a:noFill/>
+                        <a:ln w="0">
+                          <a:noFill/>
+                        </a:ln>
+                      </wps:spPr>
+                      <wps:txbx>
+                        <w:txbxContent>
+                          <w:p>
+                            <w:pPr>
+                              <w:overflowPunct w:val="false"/>
+                              <w:spacing w:before="238" w:after="198"/>
+                              <w:rPr/>
+                            </w:pPr>
+                            <w:r>
+                              <w:rPr>
+                                <w:sz w:val="32"/>
+                                <w:szCs w:val="32"/>
+                              </w:rPr>
+                            </w:r>
+                            <w:r>
+                              <w:rPr>
+                                <w:sz w:val="32"/>
+                                <w:szCs w:val="32"/>
+                                <w:color w:val="FFFF00"/>
+                              </w:rPr>
+                              <w:t>Change Password</w:t>
+                            </w:r>
+                            <w:r>
+                              <w:rPr>
+                                <w:sz w:val="32"/>
+                                <w:szCs w:val="32"/>
+                              </w:rPr>
+                            </w:r>
+                            <w:r>
+                              <w:rPr>
+                                <w:sz w:val="32"/>
+                                <w:szCs w:val="32"/>
+                              </w:rPr>
+                            </w:r>
+                            <w:r>
+                              <w:rPr>
+                                <w:sz w:val="32"/>
+                                <w:szCs w:val="32"/>
+                              </w:rPr>
+                            </w:r>
+                            <w:r>
+                              <w:rPr>
+                                <w:sz w:val="32"/>
+                                <w:szCs w:val="32"/>
+                              </w:rPr>
+                            </w:r>
+                            <w:r>
+                              <w:rPr>
+                                <w:sz w:val="32"/>
+                                <w:szCs w:val="32"/>
+                              </w:rPr>
+                            </w:r>
+                            <w:r>
+                              <w:rPr>
+                                <w:sz w:val="32"/>
+                                <w:szCs w:val="32"/>
+                              </w:rPr>
+                            </w:r>
+                            <w:r>
+                              <w:rPr>
+                                <w:sz w:val="32"/>
+                                <w:szCs w:val="32"/>
+                                <w:color w:val="FF4000"/>
+                              </w:rPr>
+                              <w:t>Forgot Password</w:t>
+                            </w:r>
+                            <w:r>
+                              <w:rPr>
+                                <w:sz w:val="32"/>
+                                <w:szCs w:val="32"/>
+                                <w:color w:val="FF4000"/>
+                              </w:rPr>
+                            </w:r>
+                          </w:p>
+                        </w:txbxContent>
+                      </wps:txbx>
+                      <wps:bodyPr wrap="square" lIns="0" rIns="0" tIns="0" bIns="0" anchor="t">
+                        <a:noAutofit/>
+                      </wps:bodyPr>
+                    </wps:wsp>
+                  </a:graphicData>
+                </a:graphic>
+              </wp:anchor>
+            </w:drawing>
+          </mc:Choice>
+          <mc:Fallback>
+            <w:pict>
+              <v:shapetype id="_x0000_t202" coordsize="21600,21600" o:spt="202" path="m,l,21600l21600,21600l21600,xe">
+                <v:stroke joinstyle="miter"/>
+                <v:path gradientshapeok="t" o:connecttype="rect"/>
+              </v:shapetype>
+              <v:shape id="shape_0" ID="Text Frame 1" stroked="f" o:allowincell="f" style="position:absolute;margin-left:2.1pt;margin-top:9.15pt;width:474.75pt;height:25.9pt;mso-wrap-style:square;v-text-anchor:top" type="_x0000_t202">
+                <v:textbox>
+                  <w:txbxContent>
+                    <w:p>
+                      <w:pPr>
+                        <w:overflowPunct w:val="false"/>
+                        <w:spacing w:before="238" w:after="198"/>
+                        <w:rPr/>
+                      </w:pPr>
+                      <w:r>
+                        <w:rPr>
+                          <w:sz w:val="32"/>
+                          <w:szCs w:val="32"/>
+                        </w:rPr>
+                      </w:r>
+                      <w:r>
+                        <w:rPr>
+                          <w:sz w:val="32"/>
+                          <w:szCs w:val="32"/>
+                          <w:color w:val="FFFF00"/>
+                        </w:rPr>
+                        <w:t>Change Password</w:t>
+                      </w:r>
+                      <w:r>
+                        <w:rPr>
+                          <w:sz w:val="32"/>
+                          <w:szCs w:val="32"/>
+                        </w:rPr>
+                      </w:r>
+                      <w:r>
+                        <w:rPr>
+                          <w:sz w:val="32"/>
+                          <w:szCs w:val="32"/>
+                        </w:rPr>
+                      </w:r>
+                      <w:r>
+                        <w:rPr>
+                          <w:sz w:val="32"/>
+                          <w:szCs w:val="32"/>
+                        </w:rPr>
+                      </w:r>
+                      <w:r>
+                        <w:rPr>
+                          <w:sz w:val="32"/>
+                          <w:szCs w:val="32"/>
+                        </w:rPr>
+                      </w:r>
+                      <w:r>
+                        <w:rPr>
+                          <w:sz w:val="32"/>
+                          <w:szCs w:val="32"/>
+                        </w:rPr>
+                      </w:r>
+                      <w:r>
+                        <w:rPr>
+                          <w:sz w:val="32"/>
+                          <w:szCs w:val="32"/>
+                        </w:rPr>
+                      </w:r>
+                      <w:r>
+                        <w:rPr>
+                          <w:sz w:val="32"/>
+                          <w:szCs w:val="32"/>
+                          <w:color w:val="FF4000"/>
+                        </w:rPr>
+                        <w:t>Forgot Password</w:t>
+                      </w:r>
+                      <w:r>
+                        <w:rPr>
+                          <w:sz w:val="32"/>
+                          <w:szCs w:val="32"/>
+                          <w:color w:val="FF4000"/>
+                        </w:rPr>
+                      </w:r>
+                    </w:p>
+                  </w:txbxContent>
+                </v:textbox>
+                <v:fill o:detectmouseclick="t" on="false"/>
+                <v:stroke color="black" joinstyle="round" endcap="flat"/>
+                <w10:wrap type="none"/>
+              </v:shape>
+            </w:pict>
+          </mc:Fallback>
+        </mc:AlternateContent>
+      </w:r>
+    </w:p>
+    <w:p>
+      <w:pPr>
+        <w:pStyle w:val="BodyText"/>
+        <w:rPr>
+          <w:color w:val="FFFF00"/>
+          <w:sz w:val="18"/>
+          <w:szCs w:val="18"/>
+        </w:rPr>
+      </w:pPr>
+      <w:r>
+        <w:rPr>
+          <w:color w:val="FFFF00"/>
+          <w:sz w:val="18"/>
+          <w:szCs w:val="18"/>
+        </w:rPr>
+      </w:r>
+    </w:p>
+    <w:p>
+      <w:pPr>
+        <w:pStyle w:val="BodyText"/>
+        <w:rPr>
+          <w:color w:val="FFFF00"/>
+          <w:sz w:val="18"/>
+          <w:szCs w:val="18"/>
+        </w:rPr>
+      </w:pPr>
+      <w:r>
+        <w:rPr>
+          <w:color w:val="FFFF00"/>
+          <w:sz w:val="18"/>
+          <w:szCs w:val="18"/>
+        </w:rPr>
+        <w:t xml:space="preserve">Client (Postman / Frontend)           ← HTTP POST /user/changePassword    </w:t>
+      </w:r>
+      <w:r>
+        <w:rPr>
+          <w:color w:val="FFFF00"/>
+          <w:sz w:val="18"/>
+          <w:szCs w:val="18"/>
+        </w:rPr>
+        <w:t xml:space="preserve">or  </w:t>
+        <w:tab/>
+      </w:r>
+      <w:r>
+        <w:rPr>
+          <w:rFonts w:eastAsia="Noto Sans" w:cs="Noto Sans"/>
+          <w:color w:val="FF4000"/>
+          <w:sz w:val="18"/>
+          <w:szCs w:val="18"/>
+        </w:rPr>
+        <w:t>/user/forgotPassword</w:t>
+      </w:r>
+    </w:p>
+    <w:p>
+      <w:pPr>
+        <w:pStyle w:val="BodyText"/>
+        <w:rPr>
+          <w:color w:val="FFFF00"/>
+          <w:sz w:val="18"/>
+          <w:szCs w:val="18"/>
+        </w:rPr>
+      </w:pPr>
+      <w:r>
+        <w:rPr>
+          <w:color w:val="FFFF00"/>
+          <w:sz w:val="18"/>
+          <w:szCs w:val="18"/>
+        </w:rPr>
+        <w:t xml:space="preserve">UserRest.java                         ← Declares changePassword(…)   </w:t>
+      </w:r>
+      <w:r>
+        <w:rPr>
+          <w:color w:val="FFFF00"/>
+          <w:sz w:val="18"/>
+          <w:szCs w:val="18"/>
+        </w:rPr>
+        <w:t xml:space="preserve">or  </w:t>
+      </w:r>
+      <w:r>
+        <w:rPr>
+          <w:color w:val="FF4000"/>
+          <w:sz w:val="18"/>
+          <w:szCs w:val="18"/>
+        </w:rPr>
+        <w:t xml:space="preserve"> </w:t>
+        <w:tab/>
+        <w:tab/>
+        <w:tab/>
+      </w:r>
+      <w:r>
+        <w:rPr>
+          <w:rFonts w:eastAsia="Noto Sans" w:cs="Noto Sans"/>
+          <w:color w:val="FF4000"/>
+          <w:sz w:val="18"/>
+          <w:szCs w:val="18"/>
+        </w:rPr>
+        <w:t>forgotPassword(...)</w:t>
+      </w:r>
+    </w:p>
+    <w:p>
+      <w:pPr>
+        <w:pStyle w:val="BodyText"/>
+        <w:rPr>
+          <w:color w:val="FFFF00"/>
+          <w:sz w:val="18"/>
+          <w:szCs w:val="18"/>
+        </w:rPr>
+      </w:pPr>
+      <w:r>
+        <w:rPr>
+          <w:color w:val="FFFF00"/>
+          <w:sz w:val="18"/>
+          <w:szCs w:val="18"/>
+        </w:rPr>
+        <w:t xml:space="preserve">UserRestImpl.java                  ← Implements changePassword(Map&lt;String, String&gt;) </w:t>
+      </w:r>
+      <w:r>
+        <w:rPr>
+          <w:color w:val="FFFF00"/>
+          <w:sz w:val="18"/>
+          <w:szCs w:val="18"/>
+        </w:rPr>
+        <w:t xml:space="preserve">or </w:t>
+      </w:r>
+      <w:r>
+        <w:rPr>
+          <w:rFonts w:eastAsia="Noto Sans" w:cs="Noto Sans"/>
+          <w:color w:val="FF4000"/>
+          <w:sz w:val="18"/>
+          <w:szCs w:val="18"/>
+        </w:rPr>
+        <w:t>forgotPassword(Map&lt;String, String&gt;)</w:t>
+      </w:r>
+    </w:p>
+    <w:p>
+      <w:pPr>
+        <w:pStyle w:val="BodyText"/>
+        <w:rPr>
+          <w:color w:val="FFFF00"/>
+          <w:sz w:val="18"/>
+          <w:szCs w:val="18"/>
+        </w:rPr>
+      </w:pPr>
+      <w:r>
+        <w:rPr>
+          <w:color w:val="FFFF00"/>
+          <w:sz w:val="18"/>
+          <w:szCs w:val="18"/>
+        </w:rPr>
+        <w:t xml:space="preserve">UserService.java                     </w:t>
+        <w:tab/>
+        <w:tab/>
+      </w:r>
+      <w:r>
+        <w:rPr>
+          <w:color w:val="FF4000"/>
+          <w:sz w:val="18"/>
+          <w:szCs w:val="18"/>
+        </w:rPr>
+        <w:t>← Interface for service layer</w:t>
+      </w:r>
+    </w:p>
+    <w:p>
+      <w:pPr>
+        <w:pStyle w:val="BodyText"/>
+        <w:rPr>
+          <w:color w:val="FFFF00"/>
+          <w:sz w:val="18"/>
+          <w:szCs w:val="18"/>
+        </w:rPr>
+      </w:pPr>
+      <w:r>
+        <w:rPr>
+          <w:color w:val="FFFF00"/>
+          <w:sz w:val="18"/>
+          <w:szCs w:val="18"/>
+        </w:rPr>
+        <w:t xml:space="preserve">UserServiceImpl.java              </w:t>
+        <w:tab/>
+        <w:tab/>
+      </w:r>
+      <w:r>
+        <w:rPr>
+          <w:color w:val="FF4000"/>
+          <w:sz w:val="18"/>
+          <w:szCs w:val="18"/>
+        </w:rPr>
+        <w:t>← Business logic:</w:t>
+      </w:r>
+    </w:p>
+    <w:p>
+      <w:pPr>
+        <w:pStyle w:val="BodyText"/>
+        <w:rPr>
+          <w:color w:val="FFFF00"/>
+          <w:sz w:val="18"/>
+          <w:szCs w:val="18"/>
+        </w:rPr>
+      </w:pPr>
+      <w:r>
+        <w:rPr>
+          <w:color w:val="FFFF00"/>
+          <w:sz w:val="18"/>
+          <w:szCs w:val="18"/>
+        </w:rPr>
+        <w:t xml:space="preserve">   </w:t>
+      </w:r>
+      <w:r>
+        <w:rPr>
+          <w:color w:val="FFFF00"/>
+          <w:sz w:val="18"/>
+          <w:szCs w:val="18"/>
+        </w:rPr>
+        <w:t>|                                    • jwtFilter.getCurrentUser()</w:t>
+        <w:tab/>
+        <w:tab/>
+        <w:tab/>
+      </w:r>
+      <w:r>
+        <w:rPr>
+          <w:rFonts w:eastAsia="Noto Sans" w:cs="Noto Sans"/>
+          <w:color w:val="FF4000"/>
+          <w:sz w:val="18"/>
+          <w:szCs w:val="18"/>
+        </w:rPr>
+        <w:t>userDao.findByEmail(requestMap.get("email"))</w:t>
+      </w:r>
+    </w:p>
+    <w:p>
+      <w:pPr>
+        <w:pStyle w:val="BodyText"/>
+        <w:rPr>
+          <w:color w:val="FFFF00"/>
+          <w:sz w:val="18"/>
+          <w:szCs w:val="18"/>
+        </w:rPr>
+      </w:pPr>
+      <w:r>
+        <w:rPr>
+          <w:color w:val="FFFF00"/>
+          <w:sz w:val="18"/>
+          <w:szCs w:val="18"/>
+        </w:rPr>
+        <w:t xml:space="preserve">   </w:t>
+      </w:r>
+      <w:r>
+        <w:rPr>
+          <w:color w:val="FFFF00"/>
+          <w:sz w:val="18"/>
+          <w:szCs w:val="18"/>
+        </w:rPr>
+        <w:t>|                                    • userDao.findByEmail(email)</w:t>
+        <w:tab/>
+        <w:tab/>
+        <w:tab/>
+      </w:r>
+      <w:r>
+        <w:rPr>
+          <w:rFonts w:eastAsia="Noto Sans" w:cs="Noto Sans"/>
+          <w:color w:val="FF4000"/>
+          <w:sz w:val="18"/>
+          <w:szCs w:val="18"/>
+        </w:rPr>
+        <w:t>generateTemporaryPassword()</w:t>
+      </w:r>
+    </w:p>
+    <w:p>
+      <w:pPr>
+        <w:pStyle w:val="BodyText"/>
+        <w:rPr>
+          <w:color w:val="FFFF00"/>
+          <w:sz w:val="18"/>
+          <w:szCs w:val="18"/>
+        </w:rPr>
+      </w:pPr>
+      <w:r>
+        <w:rPr>
+          <w:color w:val="FFFF00"/>
+          <w:sz w:val="18"/>
+          <w:szCs w:val="18"/>
+        </w:rPr>
+        <w:t xml:space="preserve">   </w:t>
+      </w:r>
+      <w:r>
+        <w:rPr>
+          <w:color w:val="FFFF00"/>
+          <w:sz w:val="18"/>
+          <w:szCs w:val="18"/>
+        </w:rPr>
+        <w:t>|                                    • passwordEncoder.matches(old, hashed)</w:t>
+        <w:tab/>
+        <w:tab/>
+      </w:r>
+      <w:r>
+        <w:rPr>
+          <w:rFonts w:eastAsia="Noto Sans" w:cs="Noto Sans"/>
+          <w:color w:val="FF4000"/>
+          <w:sz w:val="18"/>
+          <w:szCs w:val="18"/>
+        </w:rPr>
+        <w:t>passwordEncoder.encode(tempPassword)</w:t>
+      </w:r>
+    </w:p>
+    <w:p>
+      <w:pPr>
+        <w:pStyle w:val="BodyText"/>
+        <w:rPr>
+          <w:color w:val="FFFF00"/>
+          <w:sz w:val="18"/>
+          <w:szCs w:val="18"/>
+        </w:rPr>
+      </w:pPr>
+      <w:r>
+        <w:rPr>
+          <w:color w:val="FFFF00"/>
+          <w:sz w:val="18"/>
+          <w:szCs w:val="18"/>
+        </w:rPr>
+        <w:t xml:space="preserve">   </w:t>
+      </w:r>
+      <w:r>
+        <w:rPr>
+          <w:color w:val="FFFF00"/>
+          <w:sz w:val="18"/>
+          <w:szCs w:val="18"/>
+        </w:rPr>
+        <w:t>|                                    • passwordEncoder.encode(new)</w:t>
+        <w:tab/>
+        <w:tab/>
+        <w:tab/>
+      </w:r>
+      <w:r>
+        <w:rPr>
+          <w:rFonts w:eastAsia="Noto Sans" w:cs="Noto Sans"/>
+          <w:color w:val="FF4000"/>
+          <w:sz w:val="18"/>
+          <w:szCs w:val="18"/>
+        </w:rPr>
+        <w:t>userDao.save(user)</w:t>
+      </w:r>
+    </w:p>
+    <w:p>
+      <w:pPr>
+        <w:pStyle w:val="BodyText"/>
+        <w:rPr>
+          <w:color w:val="FFFF00"/>
+          <w:sz w:val="18"/>
+          <w:szCs w:val="18"/>
+        </w:rPr>
+      </w:pPr>
+      <w:r>
+        <w:rPr>
+          <w:color w:val="FFFF00"/>
+          <w:sz w:val="18"/>
+          <w:szCs w:val="18"/>
+        </w:rPr>
+        <w:t xml:space="preserve">   </w:t>
+      </w:r>
+      <w:r>
+        <w:rPr>
+          <w:color w:val="FFFF00"/>
+          <w:sz w:val="18"/>
+          <w:szCs w:val="18"/>
+        </w:rPr>
+        <w:t>|                                    • userDao.save(user)</w:t>
+        <w:tab/>
+        <w:tab/>
+        <w:tab/>
+        <w:tab/>
+      </w:r>
+      <w:r>
+        <w:rPr>
+          <w:rFonts w:eastAsia="Noto Sans" w:cs="Noto Sans"/>
+          <w:color w:val="FF4000"/>
+          <w:sz w:val="18"/>
+          <w:szCs w:val="18"/>
+        </w:rPr>
+        <w:t>emailUtils.forgotMail(to, subject, tempPassword)</w:t>
+      </w:r>
+    </w:p>
+    <w:p>
+      <w:pPr>
+        <w:pStyle w:val="BodyText"/>
+        <w:rPr>
+          <w:color w:val="FFFF00"/>
+          <w:sz w:val="18"/>
+          <w:szCs w:val="18"/>
+        </w:rPr>
+      </w:pPr>
+      <w:r>
+        <w:rPr>
+          <w:color w:val="FFFF00"/>
+          <w:sz w:val="18"/>
+          <w:szCs w:val="18"/>
+        </w:rPr>
+        <w:t xml:space="preserve">   </w:t>
+      </w:r>
+      <w:r>
+        <w:rPr>
+          <w:color w:val="FFFF00"/>
+          <w:sz w:val="18"/>
+          <w:szCs w:val="18"/>
+        </w:rPr>
+        <w:t>|                                    • returns HotelUtils.getResponseEntity()</w:t>
+      </w:r>
+    </w:p>
+    <w:p>
+      <w:pPr>
+        <w:pStyle w:val="BodyText"/>
+        <w:rPr>
+          <w:color w:val="FFFF00"/>
+          <w:sz w:val="18"/>
+          <w:szCs w:val="18"/>
+        </w:rPr>
+      </w:pPr>
+      <w:r>
+        <w:rPr>
+          <w:color w:val="FFFF00"/>
+          <w:sz w:val="18"/>
+          <w:szCs w:val="18"/>
+        </w:rPr>
+        <w:t xml:space="preserve">   </w:t>
+      </w:r>
+      <w:r>
+        <w:rPr>
+          <w:color w:val="FFFF00"/>
+          <w:sz w:val="18"/>
+          <w:szCs w:val="18"/>
+        </w:rPr>
+        <w:t>|</w:t>
+      </w:r>
+    </w:p>
+    <w:p>
+      <w:pPr>
+        <w:pStyle w:val="BodyText"/>
+        <w:rPr>
+          <w:color w:val="FFFF00"/>
+          <w:sz w:val="18"/>
+          <w:szCs w:val="18"/>
+        </w:rPr>
+      </w:pPr>
+      <w:r>
+        <w:rPr>
+          <w:color w:val="FFFF00"/>
+          <w:sz w:val="18"/>
+          <w:szCs w:val="18"/>
+        </w:rPr>
+        <w:t xml:space="preserve">  </w:t>
+      </w:r>
+      <w:r>
+        <w:rPr>
+          <w:color w:val="FFFF00"/>
+          <w:sz w:val="18"/>
+          <w:szCs w:val="18"/>
+        </w:rPr>
+        <w:t>JwtFilter.java                  ← Extracts JWT from header</w:t>
+        <w:tab/>
+        <w:tab/>
+      </w:r>
+      <w:r>
+        <w:rPr>
+          <w:rFonts w:eastAsia="Noto Sans" w:cs="Noto Sans"/>
+          <w:color w:val="FF4000"/>
+          <w:sz w:val="18"/>
+          <w:szCs w:val="18"/>
+        </w:rPr>
+        <w:t>← Skipped (filter allows public access to this URL)</w:t>
+      </w:r>
+    </w:p>
+    <w:p>
+      <w:pPr>
+        <w:pStyle w:val="BodyText"/>
+        <w:rPr>
+          <w:color w:val="FFFF00"/>
+          <w:sz w:val="18"/>
+          <w:szCs w:val="18"/>
+        </w:rPr>
+      </w:pPr>
+      <w:r>
+        <w:rPr>
+          <w:color w:val="FFFF00"/>
+          <w:sz w:val="18"/>
+          <w:szCs w:val="18"/>
+        </w:rPr>
+        <w:t xml:space="preserve">  </w:t>
+      </w:r>
+      <w:r>
+        <w:rPr>
+          <w:color w:val="FFFF00"/>
+          <w:sz w:val="18"/>
+          <w:szCs w:val="18"/>
+        </w:rPr>
+        <w:t>|      → Validates token</w:t>
+      </w:r>
+    </w:p>
+    <w:p>
+      <w:pPr>
+        <w:pStyle w:val="BodyText"/>
+        <w:rPr>
+          <w:color w:val="FFFF00"/>
+          <w:sz w:val="18"/>
+          <w:szCs w:val="18"/>
+        </w:rPr>
+      </w:pPr>
+      <w:r>
+        <w:rPr>
+          <w:color w:val="FFFF00"/>
+          <w:sz w:val="18"/>
+          <w:szCs w:val="18"/>
+        </w:rPr>
+        <w:t xml:space="preserve">  </w:t>
+      </w:r>
+      <w:r>
+        <w:rPr>
+          <w:color w:val="FFFF00"/>
+          <w:sz w:val="18"/>
+          <w:szCs w:val="18"/>
+        </w:rPr>
+        <w:t>|      → Sets security context</w:t>
+      </w:r>
+    </w:p>
+    <w:p>
+      <w:pPr>
+        <w:pStyle w:val="BodyText"/>
+        <w:rPr>
+          <w:color w:val="FFFF00"/>
+          <w:sz w:val="18"/>
+          <w:szCs w:val="18"/>
+        </w:rPr>
+      </w:pPr>
+      <w:r>
+        <w:rPr>
+          <w:color w:val="FFFF00"/>
+          <w:sz w:val="18"/>
+          <w:szCs w:val="18"/>
+        </w:rPr>
+        <w:t xml:space="preserve">  </w:t>
+      </w:r>
+      <w:r>
+        <w:rPr>
+          <w:color w:val="FFFF00"/>
+          <w:sz w:val="18"/>
+          <w:szCs w:val="18"/>
+        </w:rPr>
+        <w:t>|      → getCurrentUser() = email</w:t>
+      </w:r>
+    </w:p>
+    <w:p>
+      <w:pPr>
+        <w:pStyle w:val="BodyText"/>
+        <w:rPr>
+          <w:color w:val="FFFF00"/>
+          <w:sz w:val="18"/>
+          <w:szCs w:val="18"/>
+        </w:rPr>
+      </w:pPr>
+      <w:r>
+        <w:rPr>
+          <w:color w:val="FFFF00"/>
+          <w:sz w:val="18"/>
+          <w:szCs w:val="18"/>
+        </w:rPr>
+        <w:t xml:space="preserve">  </w:t>
+      </w:r>
+      <w:r>
+        <w:rPr>
+          <w:color w:val="FFFF00"/>
+          <w:sz w:val="18"/>
+          <w:szCs w:val="18"/>
+        </w:rPr>
+        <w:t xml:space="preserve">UserDao.java                    </w:t>
+        <w:tab/>
+        <w:tab/>
+        <w:tab/>
+      </w:r>
+      <w:r>
+        <w:rPr>
+          <w:color w:val="FF4000"/>
+          <w:sz w:val="18"/>
+          <w:szCs w:val="18"/>
+        </w:rPr>
+        <w:t>← JPA Repository</w:t>
+      </w:r>
+    </w:p>
+    <w:p>
+      <w:pPr>
+        <w:pStyle w:val="BodyText"/>
+        <w:rPr>
+          <w:color w:val="FFFF00"/>
+          <w:sz w:val="18"/>
+          <w:szCs w:val="18"/>
+        </w:rPr>
+      </w:pPr>
+      <w:r>
+        <w:rPr>
+          <w:color w:val="FFFF00"/>
+          <w:sz w:val="18"/>
+          <w:szCs w:val="18"/>
+        </w:rPr>
+        <w:t xml:space="preserve">  </w:t>
+      </w:r>
+      <w:r>
+        <w:rPr>
+          <w:color w:val="FFFF00"/>
+          <w:sz w:val="18"/>
+          <w:szCs w:val="18"/>
+        </w:rPr>
+        <w:t>|      → findByEmail(email)</w:t>
+        <w:tab/>
+        <w:tab/>
+        <w:tab/>
+        <w:tab/>
+        <w:tab/>
+        <w:tab/>
+      </w:r>
+      <w:r>
+        <w:rPr>
+          <w:rFonts w:eastAsia="Noto Sans" w:cs="Noto Sans"/>
+          <w:color w:val="FFFF00"/>
+          <w:sz w:val="18"/>
+          <w:szCs w:val="18"/>
+        </w:rPr>
+        <w:t xml:space="preserve"> </w:t>
+      </w:r>
+      <w:r>
+        <w:rPr>
+          <w:rFonts w:eastAsia="Noto Sans" w:cs="Noto Sans"/>
+          <w:color w:val="FF4000"/>
+          <w:sz w:val="18"/>
+          <w:szCs w:val="18"/>
+        </w:rPr>
+        <w:t>→ findByEmail(email)</w:t>
+      </w:r>
+    </w:p>
+    <w:p>
+      <w:pPr>
+        <w:pStyle w:val="BodyText"/>
+        <w:rPr>
+          <w:color w:val="FFFF00"/>
+          <w:sz w:val="18"/>
+          <w:szCs w:val="18"/>
+        </w:rPr>
+      </w:pPr>
+      <w:r>
+        <w:rPr>
+          <w:color w:val="FFFF00"/>
+          <w:sz w:val="18"/>
+          <w:szCs w:val="18"/>
+        </w:rPr>
+        <w:t xml:space="preserve">  </w:t>
+      </w:r>
+      <w:r>
+        <w:rPr>
+          <w:color w:val="FFFF00"/>
+          <w:sz w:val="18"/>
+          <w:szCs w:val="18"/>
+        </w:rPr>
+        <w:t xml:space="preserve">User.java                       </w:t>
+        <w:tab/>
+        <w:tab/>
+        <w:tab/>
+      </w:r>
+      <w:r>
+        <w:rPr>
+          <w:color w:val="FF4000"/>
+          <w:sz w:val="18"/>
+          <w:szCs w:val="18"/>
+        </w:rPr>
+        <w:t>← JPA Entity</w:t>
+      </w:r>
+    </w:p>
+    <w:p>
+      <w:pPr>
+        <w:pStyle w:val="BodyText"/>
+        <w:rPr>
+          <w:color w:val="FFFF00"/>
+          <w:sz w:val="18"/>
+          <w:szCs w:val="18"/>
+        </w:rPr>
+      </w:pPr>
+      <w:r>
+        <w:rPr>
+          <w:color w:val="FFFF00"/>
+          <w:sz w:val="18"/>
+          <w:szCs w:val="18"/>
+        </w:rPr>
+        <w:t xml:space="preserve">  </w:t>
+      </w:r>
+      <w:r>
+        <w:rPr>
+          <w:color w:val="FFFF00"/>
+          <w:sz w:val="18"/>
+          <w:szCs w:val="18"/>
+        </w:rPr>
+        <w:t>|      → Maps `User` to DB row</w:t>
+        <w:tab/>
+        <w:tab/>
+        <w:tab/>
+        <w:tab/>
+        <w:tab/>
+      </w:r>
+      <w:r>
+        <w:rPr>
+          <w:rFonts w:eastAsia="Noto Sans" w:cs="Noto Sans"/>
+          <w:color w:val="FF4000"/>
+          <w:sz w:val="18"/>
+          <w:szCs w:val="18"/>
+        </w:rPr>
+        <w:t>├── EmailUtils.java              ← Builds &amp; sends email</w:t>
+      </w:r>
+    </w:p>
+    <w:p>
+      <w:pPr>
+        <w:pStyle w:val="BodyText"/>
+        <w:rPr>
+          <w:color w:val="FFFF00"/>
+          <w:sz w:val="18"/>
+          <w:szCs w:val="18"/>
+        </w:rPr>
+      </w:pPr>
+      <w:r>
+        <w:rPr>
+          <w:color w:val="FFFF00"/>
+          <w:sz w:val="18"/>
+          <w:szCs w:val="18"/>
+        </w:rPr>
+        <w:t xml:space="preserve">  </w:t>
+      </w:r>
+      <w:r>
+        <w:rPr>
+          <w:color w:val="FFFF00"/>
+          <w:sz w:val="18"/>
+          <w:szCs w:val="18"/>
+        </w:rPr>
+        <w:tab/>
+        <w:tab/>
+        <w:tab/>
+        <w:tab/>
+        <w:tab/>
+        <w:tab/>
+        <w:tab/>
+        <w:tab/>
+        <w:tab/>
+      </w:r>
+      <w:r>
+        <w:rPr>
+          <w:rFonts w:eastAsia="Noto Sans" w:cs="Noto Sans"/>
+          <w:color w:val="FF4000"/>
+          <w:sz w:val="18"/>
+          <w:szCs w:val="18"/>
+        </w:rPr>
+        <w:t>→ JavaMailSender.send(...)</w:t>
+      </w:r>
+    </w:p>
+    <w:p>
+      <w:pPr>
+        <w:pStyle w:val="BodyText"/>
+        <w:rPr>
+          <w:color w:val="FFFF00"/>
+          <w:sz w:val="18"/>
+          <w:szCs w:val="18"/>
+        </w:rPr>
+      </w:pPr>
+      <w:r>
+        <w:rPr>
+          <w:color w:val="FFFF00"/>
+          <w:sz w:val="18"/>
+          <w:szCs w:val="18"/>
+        </w:rPr>
+        <w:tab/>
+        <w:tab/>
+        <w:tab/>
+        <w:tab/>
+        <w:tab/>
+        <w:tab/>
+        <w:tab/>
+        <w:tab/>
+      </w:r>
+      <w:r>
+        <w:rPr>
+          <w:rFonts w:eastAsia="Noto Sans" w:cs="Noto Sans"/>
+          <w:color w:val="FF4000"/>
+          <w:sz w:val="18"/>
+          <w:szCs w:val="18"/>
+        </w:rPr>
+        <w:t xml:space="preserve">├── JavaMailSender (Spring Boot)   ← Sends SMTP </w:t>
+      </w:r>
+    </w:p>
+    <w:p>
+      <w:pPr>
+        <w:pStyle w:val="BodyText"/>
+        <w:rPr>
+          <w:color w:val="FFFF00"/>
+          <w:sz w:val="18"/>
+          <w:szCs w:val="18"/>
+        </w:rPr>
+      </w:pPr>
+      <w:r>
+        <w:rPr>
+          <w:color w:val="FFFF00"/>
+          <w:sz w:val="18"/>
+          <w:szCs w:val="18"/>
+        </w:rPr>
+        <w:tab/>
+        <w:tab/>
+        <w:t xml:space="preserve">BCryptPasswordEncoder    </w:t>
+      </w:r>
+      <w:r>
+        <w:rPr>
+          <w:color w:val="FF4000"/>
+          <w:sz w:val="18"/>
+          <w:szCs w:val="18"/>
+        </w:rPr>
+        <w:t>← Hashing and validation</w:t>
+      </w:r>
+    </w:p>
+    <w:p>
+      <w:pPr>
+        <w:pStyle w:val="BodyText"/>
+        <w:rPr>
+          <w:color w:val="FFFF00"/>
+          <w:sz w:val="18"/>
+          <w:szCs w:val="18"/>
+        </w:rPr>
+      </w:pPr>
+      <w:r>
+        <w:rPr>
+          <w:color w:val="FFFF00"/>
+          <w:sz w:val="18"/>
+          <w:szCs w:val="18"/>
+        </w:rPr>
+        <w:t xml:space="preserve">  </w:t>
+      </w:r>
+      <w:r>
+        <w:rPr>
+          <w:color w:val="FFFF00"/>
+          <w:sz w:val="18"/>
+          <w:szCs w:val="18"/>
+        </w:rPr>
+        <w:tab/>
+        <w:tab/>
+        <w:tab/>
+        <w:tab/>
+        <w:t>|</w:t>
+      </w:r>
+    </w:p>
+    <w:p>
+      <w:pPr>
+        <w:pStyle w:val="BodyText"/>
+        <w:rPr>
+          <w:color w:val="FFFF00"/>
+          <w:sz w:val="18"/>
+          <w:szCs w:val="18"/>
+        </w:rPr>
+      </w:pPr>
+      <w:r>
+        <w:rPr>
+          <w:color w:val="FFFF00"/>
+          <w:sz w:val="18"/>
+          <w:szCs w:val="18"/>
+        </w:rPr>
+        <w:tab/>
+        <w:tab/>
+        <w:t xml:space="preserve">ResponseEntity&lt;String&gt;               </w:t>
+      </w:r>
+      <w:r>
+        <w:rPr>
+          <w:color w:val="FF4000"/>
+          <w:sz w:val="18"/>
+          <w:szCs w:val="18"/>
+        </w:rPr>
+        <w:t>← Result message</w:t>
       </w:r>
     </w:p>
     <w:p>
@@ -16776,6 +18623,256 @@
     </w:lvl>
   </w:abstractNum>
   <w:abstractNum w:abstractNumId="31">
+    <w:lvl w:ilvl="0">
+      <w:start w:val="1"/>
+      <w:numFmt w:val="bullet"/>
+      <w:lvlText w:val=""/>
+      <w:lvlJc w:val="start"/>
+      <w:pPr>
+        <w:tabs>
+          <w:tab w:val="num" w:pos="709"/>
+        </w:tabs>
+        <w:ind w:start="709" w:hanging="283"/>
+      </w:pPr>
+      <w:rPr>
+        <w:rFonts w:ascii="Symbol" w:hAnsi="Symbol" w:cs="Symbol" w:hint="default"/>
+      </w:rPr>
+    </w:lvl>
+    <w:lvl w:ilvl="1">
+      <w:start w:val="1"/>
+      <w:numFmt w:val="bullet"/>
+      <w:lvlText w:val=""/>
+      <w:lvlJc w:val="start"/>
+      <w:pPr>
+        <w:tabs>
+          <w:tab w:val="num" w:pos="1418"/>
+        </w:tabs>
+        <w:ind w:start="1418" w:hanging="283"/>
+      </w:pPr>
+      <w:rPr>
+        <w:rFonts w:ascii="Symbol" w:hAnsi="Symbol" w:cs="Symbol" w:hint="default"/>
+      </w:rPr>
+    </w:lvl>
+    <w:lvl w:ilvl="2">
+      <w:start w:val="1"/>
+      <w:numFmt w:val="bullet"/>
+      <w:lvlText w:val=""/>
+      <w:lvlJc w:val="start"/>
+      <w:pPr>
+        <w:tabs>
+          <w:tab w:val="num" w:pos="2127"/>
+        </w:tabs>
+        <w:ind w:start="2127" w:hanging="283"/>
+      </w:pPr>
+      <w:rPr>
+        <w:rFonts w:ascii="Symbol" w:hAnsi="Symbol" w:cs="Symbol" w:hint="default"/>
+      </w:rPr>
+    </w:lvl>
+    <w:lvl w:ilvl="3">
+      <w:start w:val="1"/>
+      <w:numFmt w:val="bullet"/>
+      <w:lvlText w:val=""/>
+      <w:lvlJc w:val="start"/>
+      <w:pPr>
+        <w:tabs>
+          <w:tab w:val="num" w:pos="2836"/>
+        </w:tabs>
+        <w:ind w:start="2836" w:hanging="283"/>
+      </w:pPr>
+      <w:rPr>
+        <w:rFonts w:ascii="Symbol" w:hAnsi="Symbol" w:cs="Symbol" w:hint="default"/>
+      </w:rPr>
+    </w:lvl>
+    <w:lvl w:ilvl="4">
+      <w:start w:val="1"/>
+      <w:numFmt w:val="bullet"/>
+      <w:lvlText w:val=""/>
+      <w:lvlJc w:val="start"/>
+      <w:pPr>
+        <w:tabs>
+          <w:tab w:val="num" w:pos="3545"/>
+        </w:tabs>
+        <w:ind w:start="3545" w:hanging="283"/>
+      </w:pPr>
+      <w:rPr>
+        <w:rFonts w:ascii="Symbol" w:hAnsi="Symbol" w:cs="Symbol" w:hint="default"/>
+      </w:rPr>
+    </w:lvl>
+    <w:lvl w:ilvl="5">
+      <w:start w:val="1"/>
+      <w:numFmt w:val="bullet"/>
+      <w:lvlText w:val=""/>
+      <w:lvlJc w:val="start"/>
+      <w:pPr>
+        <w:tabs>
+          <w:tab w:val="num" w:pos="4254"/>
+        </w:tabs>
+        <w:ind w:start="4254" w:hanging="283"/>
+      </w:pPr>
+      <w:rPr>
+        <w:rFonts w:ascii="Symbol" w:hAnsi="Symbol" w:cs="Symbol" w:hint="default"/>
+      </w:rPr>
+    </w:lvl>
+    <w:lvl w:ilvl="6">
+      <w:start w:val="1"/>
+      <w:numFmt w:val="bullet"/>
+      <w:lvlText w:val=""/>
+      <w:lvlJc w:val="start"/>
+      <w:pPr>
+        <w:tabs>
+          <w:tab w:val="num" w:pos="4963"/>
+        </w:tabs>
+        <w:ind w:start="4963" w:hanging="283"/>
+      </w:pPr>
+      <w:rPr>
+        <w:rFonts w:ascii="Symbol" w:hAnsi="Symbol" w:cs="Symbol" w:hint="default"/>
+      </w:rPr>
+    </w:lvl>
+    <w:lvl w:ilvl="7">
+      <w:start w:val="1"/>
+      <w:numFmt w:val="bullet"/>
+      <w:lvlText w:val=""/>
+      <w:lvlJc w:val="start"/>
+      <w:pPr>
+        <w:tabs>
+          <w:tab w:val="num" w:pos="5672"/>
+        </w:tabs>
+        <w:ind w:start="5672" w:hanging="283"/>
+      </w:pPr>
+      <w:rPr>
+        <w:rFonts w:ascii="Symbol" w:hAnsi="Symbol" w:cs="Symbol" w:hint="default"/>
+      </w:rPr>
+    </w:lvl>
+    <w:lvl w:ilvl="8">
+      <w:start w:val="1"/>
+      <w:numFmt w:val="bullet"/>
+      <w:lvlText w:val=""/>
+      <w:lvlJc w:val="start"/>
+      <w:pPr>
+        <w:tabs>
+          <w:tab w:val="num" w:pos="6381"/>
+        </w:tabs>
+        <w:ind w:start="6381" w:hanging="283"/>
+      </w:pPr>
+      <w:rPr>
+        <w:rFonts w:ascii="Symbol" w:hAnsi="Symbol" w:cs="Symbol" w:hint="default"/>
+      </w:rPr>
+    </w:lvl>
+  </w:abstractNum>
+  <w:abstractNum w:abstractNumId="32">
+    <w:lvl w:ilvl="0">
+      <w:start w:val="1"/>
+      <w:numFmt w:val="bullet"/>
+      <w:lvlText w:val=""/>
+      <w:lvlJc w:val="start"/>
+      <w:pPr>
+        <w:tabs>
+          <w:tab w:val="num" w:pos="720"/>
+        </w:tabs>
+        <w:ind w:start="720" w:hanging="283"/>
+      </w:pPr>
+      <w:rPr>
+        <w:rFonts w:ascii="Symbol" w:hAnsi="Symbol" w:cs="Symbol" w:hint="default"/>
+      </w:rPr>
+    </w:lvl>
+    <w:lvl w:ilvl="1">
+      <w:start w:val="1"/>
+      <w:numFmt w:val="decimal"/>
+      <w:lvlText w:val="%2."/>
+      <w:lvlJc w:val="start"/>
+      <w:pPr>
+        <w:tabs>
+          <w:tab w:val="num" w:pos="1080"/>
+        </w:tabs>
+        <w:ind w:start="1080" w:hanging="360"/>
+      </w:pPr>
+    </w:lvl>
+    <w:lvl w:ilvl="2">
+      <w:start w:val="1"/>
+      <w:numFmt w:val="decimal"/>
+      <w:lvlText w:val="%3."/>
+      <w:lvlJc w:val="start"/>
+      <w:pPr>
+        <w:tabs>
+          <w:tab w:val="num" w:pos="1440"/>
+        </w:tabs>
+        <w:ind w:start="1440" w:hanging="360"/>
+      </w:pPr>
+    </w:lvl>
+    <w:lvl w:ilvl="3">
+      <w:start w:val="1"/>
+      <w:numFmt w:val="decimal"/>
+      <w:lvlText w:val="%4."/>
+      <w:lvlJc w:val="start"/>
+      <w:pPr>
+        <w:tabs>
+          <w:tab w:val="num" w:pos="1800"/>
+        </w:tabs>
+        <w:ind w:start="1800" w:hanging="360"/>
+      </w:pPr>
+    </w:lvl>
+    <w:lvl w:ilvl="4">
+      <w:start w:val="1"/>
+      <w:numFmt w:val="decimal"/>
+      <w:lvlText w:val="%5."/>
+      <w:lvlJc w:val="start"/>
+      <w:pPr>
+        <w:tabs>
+          <w:tab w:val="num" w:pos="2160"/>
+        </w:tabs>
+        <w:ind w:start="2160" w:hanging="360"/>
+      </w:pPr>
+    </w:lvl>
+    <w:lvl w:ilvl="5">
+      <w:start w:val="1"/>
+      <w:numFmt w:val="decimal"/>
+      <w:lvlText w:val="%6."/>
+      <w:lvlJc w:val="start"/>
+      <w:pPr>
+        <w:tabs>
+          <w:tab w:val="num" w:pos="2520"/>
+        </w:tabs>
+        <w:ind w:start="2520" w:hanging="360"/>
+      </w:pPr>
+    </w:lvl>
+    <w:lvl w:ilvl="6">
+      <w:start w:val="1"/>
+      <w:numFmt w:val="decimal"/>
+      <w:lvlText w:val="%7."/>
+      <w:lvlJc w:val="start"/>
+      <w:pPr>
+        <w:tabs>
+          <w:tab w:val="num" w:pos="2880"/>
+        </w:tabs>
+        <w:ind w:start="2880" w:hanging="360"/>
+      </w:pPr>
+    </w:lvl>
+    <w:lvl w:ilvl="7">
+      <w:start w:val="1"/>
+      <w:numFmt w:val="decimal"/>
+      <w:lvlText w:val="%8."/>
+      <w:lvlJc w:val="start"/>
+      <w:pPr>
+        <w:tabs>
+          <w:tab w:val="num" w:pos="3240"/>
+        </w:tabs>
+        <w:ind w:start="3240" w:hanging="360"/>
+      </w:pPr>
+    </w:lvl>
+    <w:lvl w:ilvl="8">
+      <w:start w:val="1"/>
+      <w:numFmt w:val="decimal"/>
+      <w:lvlText w:val="%9."/>
+      <w:lvlJc w:val="start"/>
+      <w:pPr>
+        <w:tabs>
+          <w:tab w:val="num" w:pos="3600"/>
+        </w:tabs>
+        <w:ind w:start="3600" w:hanging="360"/>
+      </w:pPr>
+    </w:lvl>
+  </w:abstractNum>
+  <w:abstractNum w:abstractNumId="33">
     <w:lvl w:ilvl="0">
       <w:start w:val="1"/>
       <w:numFmt w:val="none"/>
@@ -16987,6 +19084,168 @@
   <w:num w:numId="31">
     <w:abstractNumId w:val="31"/>
   </w:num>
+  <w:num w:numId="32">
+    <w:abstractNumId w:val="32"/>
+  </w:num>
+  <w:num w:numId="33">
+    <w:abstractNumId w:val="33"/>
+  </w:num>
+  <w:num w:numId="34">
+    <w:abstractNumId w:val="31"/>
+    <w:lvlOverride w:ilvl="0">
+      <w:lvl w:ilvl="0">
+        <w:start w:val="1"/>
+        <w:numFmt w:val="bullet"/>
+        <w:lvlText w:val=""/>
+        <w:lvlJc w:val="start"/>
+        <w:pPr>
+          <w:tabs>
+            <w:tab w:val="num" w:pos="720"/>
+          </w:tabs>
+          <w:ind w:start="720" w:hanging="283"/>
+        </w:pPr>
+        <w:rPr>
+          <w:rFonts w:ascii="Symbol" w:hAnsi="Symbol" w:cs="Symbol" w:hint="default"/>
+        </w:rPr>
+      </w:lvl>
+    </w:lvlOverride>
+    <w:lvlOverride w:ilvl="0">
+      <w:startOverride w:val="1"/>
+    </w:lvlOverride>
+    <w:lvlOverride w:ilvl="1">
+      <w:lvl w:ilvl="1">
+        <w:start w:val="1"/>
+        <w:numFmt w:val="decimal"/>
+        <w:lvlText w:val="%2."/>
+        <w:lvlJc w:val="start"/>
+        <w:pPr>
+          <w:tabs>
+            <w:tab w:val="num" w:pos="1080"/>
+          </w:tabs>
+          <w:ind w:start="1080" w:hanging="360"/>
+        </w:pPr>
+      </w:lvl>
+    </w:lvlOverride>
+    <w:lvlOverride w:ilvl="1">
+      <w:startOverride w:val="1"/>
+    </w:lvlOverride>
+    <w:lvlOverride w:ilvl="2">
+      <w:lvl w:ilvl="2">
+        <w:start w:val="1"/>
+        <w:numFmt w:val="decimal"/>
+        <w:lvlText w:val="%3."/>
+        <w:lvlJc w:val="start"/>
+        <w:pPr>
+          <w:tabs>
+            <w:tab w:val="num" w:pos="1440"/>
+          </w:tabs>
+          <w:ind w:start="1440" w:hanging="360"/>
+        </w:pPr>
+      </w:lvl>
+    </w:lvlOverride>
+    <w:lvlOverride w:ilvl="2">
+      <w:startOverride w:val="1"/>
+    </w:lvlOverride>
+    <w:lvlOverride w:ilvl="3">
+      <w:lvl w:ilvl="3">
+        <w:start w:val="1"/>
+        <w:numFmt w:val="decimal"/>
+        <w:lvlText w:val="%4."/>
+        <w:lvlJc w:val="start"/>
+        <w:pPr>
+          <w:tabs>
+            <w:tab w:val="num" w:pos="1800"/>
+          </w:tabs>
+          <w:ind w:start="1800" w:hanging="360"/>
+        </w:pPr>
+      </w:lvl>
+    </w:lvlOverride>
+    <w:lvlOverride w:ilvl="3">
+      <w:startOverride w:val="1"/>
+    </w:lvlOverride>
+    <w:lvlOverride w:ilvl="4">
+      <w:lvl w:ilvl="4">
+        <w:start w:val="1"/>
+        <w:numFmt w:val="decimal"/>
+        <w:lvlText w:val="%5."/>
+        <w:lvlJc w:val="start"/>
+        <w:pPr>
+          <w:tabs>
+            <w:tab w:val="num" w:pos="2160"/>
+          </w:tabs>
+          <w:ind w:start="2160" w:hanging="360"/>
+        </w:pPr>
+      </w:lvl>
+    </w:lvlOverride>
+    <w:lvlOverride w:ilvl="4">
+      <w:startOverride w:val="1"/>
+    </w:lvlOverride>
+    <w:lvlOverride w:ilvl="5">
+      <w:lvl w:ilvl="5">
+        <w:start w:val="1"/>
+        <w:numFmt w:val="decimal"/>
+        <w:lvlText w:val="%6."/>
+        <w:lvlJc w:val="start"/>
+        <w:pPr>
+          <w:tabs>
+            <w:tab w:val="num" w:pos="2520"/>
+          </w:tabs>
+          <w:ind w:start="2520" w:hanging="360"/>
+        </w:pPr>
+      </w:lvl>
+    </w:lvlOverride>
+    <w:lvlOverride w:ilvl="5">
+      <w:startOverride w:val="1"/>
+    </w:lvlOverride>
+    <w:lvlOverride w:ilvl="6">
+      <w:lvl w:ilvl="6">
+        <w:start w:val="1"/>
+        <w:numFmt w:val="decimal"/>
+        <w:lvlText w:val="%7."/>
+        <w:lvlJc w:val="start"/>
+        <w:pPr>
+          <w:tabs>
+            <w:tab w:val="num" w:pos="2880"/>
+          </w:tabs>
+          <w:ind w:start="2880" w:hanging="360"/>
+        </w:pPr>
+      </w:lvl>
+    </w:lvlOverride>
+    <w:lvlOverride w:ilvl="6">
+      <w:startOverride w:val="1"/>
+    </w:lvlOverride>
+    <w:lvlOverride w:ilvl="7">
+      <w:lvl w:ilvl="7">
+        <w:start w:val="1"/>
+        <w:numFmt w:val="decimal"/>
+        <w:lvlText w:val="%8."/>
+        <w:lvlJc w:val="start"/>
+        <w:pPr>
+          <w:tabs>
+            <w:tab w:val="num" w:pos="3240"/>
+          </w:tabs>
+          <w:ind w:start="3240" w:hanging="360"/>
+        </w:pPr>
+      </w:lvl>
+    </w:lvlOverride>
+    <w:lvlOverride w:ilvl="7">
+      <w:startOverride w:val="1"/>
+    </w:lvlOverride>
+    <w:lvlOverride w:ilvl="8">
+      <w:lvl w:ilvl="8">
+        <w:start w:val="1"/>
+        <w:numFmt w:val="decimal"/>
+        <w:lvlText w:val="%9."/>
+        <w:lvlJc w:val="start"/>
+        <w:pPr>
+          <w:tabs>
+            <w:tab w:val="num" w:pos="3600"/>
+          </w:tabs>
+          <w:ind w:start="3600" w:hanging="360"/>
+        </w:pPr>
+      </w:lvl>
+    </w:lvlOverride>
+  </w:num>
 </w:numbering>
 </file>
 
@@ -17093,8 +19352,8 @@
       <w:bCs/>
     </w:rPr>
   </w:style>
-  <w:style w:type="character" w:styleId="Bulletsuser">
-    <w:name w:val="Bullets (user)"/>
+  <w:style w:type="character" w:styleId="Bullets">
+    <w:name w:val="Bullets"/>
     <w:qFormat/>
     <w:rPr>
       <w:rFonts w:ascii="OpenSymbol" w:hAnsi="OpenSymbol" w:eastAsia="OpenSymbol" w:cs="OpenSymbol"/>
@@ -17108,8 +19367,8 @@
       <w:iCs/>
     </w:rPr>
   </w:style>
-  <w:style w:type="character" w:styleId="Bullets">
-    <w:name w:val="Bullets"/>
+  <w:style w:type="character" w:styleId="Bulletsuser">
+    <w:name w:val="Bullets (user)"/>
     <w:qFormat/>
     <w:rPr>
       <w:rFonts w:ascii="OpenSymbol" w:hAnsi="OpenSymbol" w:eastAsia="OpenSymbol" w:cs="OpenSymbol"/>
@@ -17186,15 +19445,15 @@
       <w:szCs w:val="20"/>
     </w:rPr>
   </w:style>
-  <w:style w:type="paragraph" w:styleId="FrameContents">
-    <w:name w:val="Frame Contents"/>
+  <w:style w:type="paragraph" w:styleId="FrameContentsuser">
+    <w:name w:val="Frame Contents (user)"/>
     <w:basedOn w:val="Normal"/>
     <w:qFormat/>
     <w:pPr/>
     <w:rPr/>
   </w:style>
-  <w:style w:type="paragraph" w:styleId="FrameContentsuser">
-    <w:name w:val="Frame Contents (user)"/>
+  <w:style w:type="paragraph" w:styleId="FrameContents">
+    <w:name w:val="Frame Contents"/>
     <w:basedOn w:val="Normal"/>
     <w:qFormat/>
     <w:pPr/>

</xml_diff>

<commit_message>
Initial commit - Modified Hotel Management project - 5th video completed, Implemented food category backend, Add/Get/Update categories > completely working. Documented in Process.docx
</commit_message>
<xml_diff>
--- a/Process.docx
+++ b/Process.docx
@@ -2710,7 +2710,7 @@
         <mc:AlternateContent>
           <mc:Choice Requires="wps">
             <w:drawing>
-              <wp:anchor behindDoc="0" distT="68580" distB="68580" distL="69215" distR="66040" simplePos="0" locked="0" layoutInCell="0" allowOverlap="1" relativeHeight="2">
+              <wp:anchor behindDoc="0" distT="67945" distB="67945" distL="68580" distR="64770" simplePos="0" locked="0" layoutInCell="0" allowOverlap="1" relativeHeight="2">
                 <wp:simplePos x="0" y="0"/>
                 <wp:positionH relativeFrom="column">
                   <wp:posOffset>31115</wp:posOffset>
@@ -3955,7 +3955,7 @@
         <mc:AlternateContent>
           <mc:Choice Requires="wps">
             <w:drawing>
-              <wp:anchor behindDoc="0" distT="68580" distB="69215" distL="68580" distR="69215" simplePos="0" locked="0" layoutInCell="0" allowOverlap="1" relativeHeight="4">
+              <wp:anchor behindDoc="0" distT="67945" distB="68580" distL="67945" distR="68580" simplePos="0" locked="0" layoutInCell="0" allowOverlap="1" relativeHeight="4">
                 <wp:simplePos x="0" y="0"/>
                 <wp:positionH relativeFrom="column">
                   <wp:posOffset>21590</wp:posOffset>
@@ -6354,7 +6354,7 @@
         <mc:AlternateContent>
           <mc:Choice Requires="wps">
             <w:drawing>
-              <wp:anchor behindDoc="0" distT="71120" distB="69850" distL="71120" distR="73025" simplePos="0" locked="0" layoutInCell="0" allowOverlap="1" relativeHeight="6">
+              <wp:anchor behindDoc="0" distT="71120" distB="69215" distL="71120" distR="73025" simplePos="0" locked="0" layoutInCell="0" allowOverlap="1" relativeHeight="6">
                 <wp:simplePos x="0" y="0"/>
                 <wp:positionH relativeFrom="column">
                   <wp:posOffset>-6985</wp:posOffset>
@@ -6397,7 +6397,7 @@
                         <w:txbxContent>
                           <w:p>
                             <w:pPr>
-                              <w:pStyle w:val="FrameContents"/>
+                              <w:pStyle w:val="FrameContentsuser"/>
                               <w:rPr>
                                 <w:color w:val="000000"/>
                               </w:rPr>
@@ -6411,7 +6411,7 @@
                           </w:p>
                           <w:p>
                             <w:pPr>
-                              <w:pStyle w:val="FrameContents"/>
+                              <w:pStyle w:val="FrameContentsuser"/>
                               <w:rPr>
                                 <w:color w:val="000000"/>
                               </w:rPr>
@@ -6431,7 +6431,7 @@
                           </w:p>
                           <w:p>
                             <w:pPr>
-                              <w:pStyle w:val="FrameContents"/>
+                              <w:pStyle w:val="FrameContentsuser"/>
                               <w:rPr>
                                 <w:color w:val="000000"/>
                               </w:rPr>
@@ -6445,7 +6445,7 @@
                           </w:p>
                           <w:p>
                             <w:pPr>
-                              <w:pStyle w:val="FrameContents"/>
+                              <w:pStyle w:val="FrameContentsuser"/>
                               <w:rPr>
                                 <w:color w:val="000000"/>
                               </w:rPr>
@@ -6459,7 +6459,7 @@
                           </w:p>
                           <w:p>
                             <w:pPr>
-                              <w:pStyle w:val="FrameContents"/>
+                              <w:pStyle w:val="FrameContentsuser"/>
                               <w:rPr>
                                 <w:color w:val="000000"/>
                               </w:rPr>
@@ -6479,7 +6479,7 @@
                           </w:p>
                           <w:p>
                             <w:pPr>
-                              <w:pStyle w:val="FrameContents"/>
+                              <w:pStyle w:val="FrameContentsuser"/>
                               <w:rPr>
                                 <w:color w:val="000000"/>
                               </w:rPr>
@@ -6493,7 +6493,7 @@
                           </w:p>
                           <w:p>
                             <w:pPr>
-                              <w:pStyle w:val="FrameContents"/>
+                              <w:pStyle w:val="FrameContentsuser"/>
                               <w:rPr>
                                 <w:color w:val="000000"/>
                               </w:rPr>
@@ -6513,7 +6513,7 @@
                           </w:p>
                           <w:p>
                             <w:pPr>
-                              <w:pStyle w:val="FrameContents"/>
+                              <w:pStyle w:val="FrameContentsuser"/>
                               <w:rPr>
                                 <w:color w:val="000000"/>
                               </w:rPr>
@@ -6533,7 +6533,7 @@
                           </w:p>
                           <w:p>
                             <w:pPr>
-                              <w:pStyle w:val="FrameContents"/>
+                              <w:pStyle w:val="FrameContentsuser"/>
                               <w:rPr>
                                 <w:color w:val="000000"/>
                               </w:rPr>
@@ -6553,7 +6553,7 @@
                           </w:p>
                           <w:p>
                             <w:pPr>
-                              <w:pStyle w:val="FrameContents"/>
+                              <w:pStyle w:val="FrameContentsuser"/>
                               <w:rPr>
                                 <w:color w:val="000000"/>
                               </w:rPr>
@@ -6573,7 +6573,7 @@
                           </w:p>
                           <w:p>
                             <w:pPr>
-                              <w:pStyle w:val="FrameContents"/>
+                              <w:pStyle w:val="FrameContentsuser"/>
                               <w:rPr>
                                 <w:color w:val="000000"/>
                               </w:rPr>
@@ -6593,7 +6593,7 @@
                           </w:p>
                           <w:p>
                             <w:pPr>
-                              <w:pStyle w:val="FrameContents"/>
+                              <w:pStyle w:val="FrameContentsuser"/>
                               <w:rPr>
                                 <w:color w:val="000000"/>
                               </w:rPr>
@@ -6613,7 +6613,7 @@
                           </w:p>
                           <w:p>
                             <w:pPr>
-                              <w:pStyle w:val="FrameContents"/>
+                              <w:pStyle w:val="FrameContentsuser"/>
                               <w:rPr>
                                 <w:color w:val="000000"/>
                               </w:rPr>
@@ -6627,7 +6627,7 @@
                           </w:p>
                           <w:p>
                             <w:pPr>
-                              <w:pStyle w:val="FrameContents"/>
+                              <w:pStyle w:val="FrameContentsuser"/>
                               <w:rPr>
                                 <w:color w:val="000000"/>
                               </w:rPr>
@@ -6647,7 +6647,7 @@
                           </w:p>
                           <w:p>
                             <w:pPr>
-                              <w:pStyle w:val="FrameContents"/>
+                              <w:pStyle w:val="FrameContentsuser"/>
                               <w:rPr>
                                 <w:color w:val="000000"/>
                               </w:rPr>
@@ -6661,7 +6661,7 @@
                           </w:p>
                           <w:p>
                             <w:pPr>
-                              <w:pStyle w:val="FrameContents"/>
+                              <w:pStyle w:val="FrameContentsuser"/>
                               <w:rPr>
                                 <w:color w:val="000000"/>
                               </w:rPr>
@@ -6699,7 +6699,7 @@
                   <w:txbxContent>
                     <w:p>
                       <w:pPr>
-                        <w:pStyle w:val="FrameContents"/>
+                        <w:pStyle w:val="FrameContentsuser"/>
                         <w:rPr>
                           <w:color w:val="000000"/>
                         </w:rPr>
@@ -6713,7 +6713,7 @@
                     </w:p>
                     <w:p>
                       <w:pPr>
-                        <w:pStyle w:val="FrameContents"/>
+                        <w:pStyle w:val="FrameContentsuser"/>
                         <w:rPr>
                           <w:color w:val="000000"/>
                         </w:rPr>
@@ -6733,7 +6733,7 @@
                     </w:p>
                     <w:p>
                       <w:pPr>
-                        <w:pStyle w:val="FrameContents"/>
+                        <w:pStyle w:val="FrameContentsuser"/>
                         <w:rPr>
                           <w:color w:val="000000"/>
                         </w:rPr>
@@ -6747,7 +6747,7 @@
                     </w:p>
                     <w:p>
                       <w:pPr>
-                        <w:pStyle w:val="FrameContents"/>
+                        <w:pStyle w:val="FrameContentsuser"/>
                         <w:rPr>
                           <w:color w:val="000000"/>
                         </w:rPr>
@@ -6761,7 +6761,7 @@
                     </w:p>
                     <w:p>
                       <w:pPr>
-                        <w:pStyle w:val="FrameContents"/>
+                        <w:pStyle w:val="FrameContentsuser"/>
                         <w:rPr>
                           <w:color w:val="000000"/>
                         </w:rPr>
@@ -6781,7 +6781,7 @@
                     </w:p>
                     <w:p>
                       <w:pPr>
-                        <w:pStyle w:val="FrameContents"/>
+                        <w:pStyle w:val="FrameContentsuser"/>
                         <w:rPr>
                           <w:color w:val="000000"/>
                         </w:rPr>
@@ -6795,7 +6795,7 @@
                     </w:p>
                     <w:p>
                       <w:pPr>
-                        <w:pStyle w:val="FrameContents"/>
+                        <w:pStyle w:val="FrameContentsuser"/>
                         <w:rPr>
                           <w:color w:val="000000"/>
                         </w:rPr>
@@ -6815,7 +6815,7 @@
                     </w:p>
                     <w:p>
                       <w:pPr>
-                        <w:pStyle w:val="FrameContents"/>
+                        <w:pStyle w:val="FrameContentsuser"/>
                         <w:rPr>
                           <w:color w:val="000000"/>
                         </w:rPr>
@@ -6835,7 +6835,7 @@
                     </w:p>
                     <w:p>
                       <w:pPr>
-                        <w:pStyle w:val="FrameContents"/>
+                        <w:pStyle w:val="FrameContentsuser"/>
                         <w:rPr>
                           <w:color w:val="000000"/>
                         </w:rPr>
@@ -6855,7 +6855,7 @@
                     </w:p>
                     <w:p>
                       <w:pPr>
-                        <w:pStyle w:val="FrameContents"/>
+                        <w:pStyle w:val="FrameContentsuser"/>
                         <w:rPr>
                           <w:color w:val="000000"/>
                         </w:rPr>
@@ -6875,7 +6875,7 @@
                     </w:p>
                     <w:p>
                       <w:pPr>
-                        <w:pStyle w:val="FrameContents"/>
+                        <w:pStyle w:val="FrameContentsuser"/>
                         <w:rPr>
                           <w:color w:val="000000"/>
                         </w:rPr>
@@ -6895,7 +6895,7 @@
                     </w:p>
                     <w:p>
                       <w:pPr>
-                        <w:pStyle w:val="FrameContents"/>
+                        <w:pStyle w:val="FrameContentsuser"/>
                         <w:rPr>
                           <w:color w:val="000000"/>
                         </w:rPr>
@@ -6915,7 +6915,7 @@
                     </w:p>
                     <w:p>
                       <w:pPr>
-                        <w:pStyle w:val="FrameContents"/>
+                        <w:pStyle w:val="FrameContentsuser"/>
                         <w:rPr>
                           <w:color w:val="000000"/>
                         </w:rPr>
@@ -6929,7 +6929,7 @@
                     </w:p>
                     <w:p>
                       <w:pPr>
-                        <w:pStyle w:val="FrameContents"/>
+                        <w:pStyle w:val="FrameContentsuser"/>
                         <w:rPr>
                           <w:color w:val="000000"/>
                         </w:rPr>
@@ -6949,7 +6949,7 @@
                     </w:p>
                     <w:p>
                       <w:pPr>
-                        <w:pStyle w:val="FrameContents"/>
+                        <w:pStyle w:val="FrameContentsuser"/>
                         <w:rPr>
                           <w:color w:val="000000"/>
                         </w:rPr>
@@ -6963,7 +6963,7 @@
                     </w:p>
                     <w:p>
                       <w:pPr>
-                        <w:pStyle w:val="FrameContents"/>
+                        <w:pStyle w:val="FrameContentsuser"/>
                         <w:rPr>
                           <w:color w:val="000000"/>
                         </w:rPr>
@@ -12272,23 +12272,7 @@
           <w:sz w:val="20"/>
           <w:szCs w:val="20"/>
         </w:rPr>
-        <w:t>{</w:t>
-      </w:r>
-      <w:r>
-        <w:rPr>
-          <w:color w:val="FFFF00"/>
-          <w:sz w:val="20"/>
-          <w:szCs w:val="20"/>
-        </w:rPr>
-        <w:t>"oldPassword": "currentPassword",   "newPassword": "newSecurePassword"</w:t>
-      </w:r>
-      <w:r>
-        <w:rPr>
-          <w:color w:val="FFFF00"/>
-          <w:sz w:val="20"/>
-          <w:szCs w:val="20"/>
-        </w:rPr>
-        <w:t>}</w:t>
+        <w:t>{"oldPassword": "currentPassword",   "newPassword": "newSecurePassword"}</w:t>
       </w:r>
     </w:p>
     <w:p>
@@ -12647,7 +12631,6 @@
       <w:r>
         <w:rPr>
           <w:rStyle w:val="SourceText"/>
-          <w:rFonts w:ascii="Liberation Serif" w:hAnsi="Liberation Serif"/>
           <w:b/>
           <w:bCs/>
           <w:color w:val="729FCF"/>
@@ -13229,7 +13212,7 @@
                 <a:graphic xmlns:a="http://schemas.openxmlformats.org/drawingml/2006/main">
                   <a:graphicData uri="http://schemas.microsoft.com/office/word/2010/wordprocessingShape">
                     <wps:wsp>
-                      <wps:cNvSpPr txBox="1"/>
+                      <wps:cNvSpPr/>
                       <wps:spPr>
                         <a:xfrm>
                           <a:off x="0" y="0"/>
@@ -13243,83 +13226,48 @@
                           <a:noFill/>
                         </a:ln>
                       </wps:spPr>
+                      <wps:style>
+                        <a:lnRef idx="0"/>
+                        <a:fillRef idx="0"/>
+                        <a:effectRef idx="0"/>
+                        <a:fontRef idx="minor"/>
+                      </wps:style>
                       <wps:txbx>
                         <w:txbxContent>
                           <w:p>
                             <w:pPr>
-                              <w:overflowPunct w:val="false"/>
+                              <w:pStyle w:val="FrameContents"/>
+                              <w:overflowPunct w:val="true"/>
                               <w:spacing w:before="238" w:after="198"/>
                               <w:rPr/>
                             </w:pPr>
                             <w:r>
                               <w:rPr>
+                                <w:color w:val="FFFF00"/>
                                 <w:sz w:val="32"/>
                                 <w:szCs w:val="32"/>
                               </w:rPr>
+                              <w:t>Change Password</w:t>
+                              <w:tab/>
+                              <w:tab/>
+                              <w:tab/>
+                              <w:tab/>
+                              <w:tab/>
+                              <w:tab/>
+                              <w:tab/>
                             </w:r>
                             <w:r>
                               <w:rPr>
-                                <w:sz w:val="32"/>
-                                <w:szCs w:val="32"/>
-                                <w:color w:val="FFFF00"/>
-                              </w:rPr>
-                              <w:t>Change Password</w:t>
-                            </w:r>
-                            <w:r>
-                              <w:rPr>
+                                <w:color w:val="FF4000"/>
                                 <w:sz w:val="32"/>
                                 <w:szCs w:val="32"/>
                               </w:rPr>
-                            </w:r>
-                            <w:r>
-                              <w:rPr>
-                                <w:sz w:val="32"/>
-                                <w:szCs w:val="32"/>
-                              </w:rPr>
-                            </w:r>
-                            <w:r>
-                              <w:rPr>
-                                <w:sz w:val="32"/>
-                                <w:szCs w:val="32"/>
-                              </w:rPr>
-                            </w:r>
-                            <w:r>
-                              <w:rPr>
-                                <w:sz w:val="32"/>
-                                <w:szCs w:val="32"/>
-                              </w:rPr>
-                            </w:r>
-                            <w:r>
-                              <w:rPr>
-                                <w:sz w:val="32"/>
-                                <w:szCs w:val="32"/>
-                              </w:rPr>
-                            </w:r>
-                            <w:r>
-                              <w:rPr>
-                                <w:sz w:val="32"/>
-                                <w:szCs w:val="32"/>
-                              </w:rPr>
-                            </w:r>
-                            <w:r>
-                              <w:rPr>
-                                <w:sz w:val="32"/>
-                                <w:szCs w:val="32"/>
-                                <w:color w:val="FF4000"/>
-                              </w:rPr>
                               <w:t>Forgot Password</w:t>
-                            </w:r>
-                            <w:r>
-                              <w:rPr>
-                                <w:sz w:val="32"/>
-                                <w:szCs w:val="32"/>
-                                <w:color w:val="FF4000"/>
-                              </w:rPr>
                             </w:r>
                           </w:p>
                         </w:txbxContent>
                       </wps:txbx>
-                      <wps:bodyPr wrap="square" lIns="0" rIns="0" tIns="0" bIns="0" anchor="t">
+                      <wps:bodyPr lIns="0" rIns="0" tIns="0" bIns="0" anchor="t">
                         <a:noAutofit/>
                       </wps:bodyPr>
                     </wps:wsp>
@@ -13330,91 +13278,46 @@
           </mc:Choice>
           <mc:Fallback>
             <w:pict>
-              <v:shapetype id="_x0000_t202" coordsize="21600,21600" o:spt="202" path="m,l,21600l21600,21600l21600,xe">
-                <v:stroke joinstyle="miter"/>
-                <v:path gradientshapeok="t" o:connecttype="rect"/>
-              </v:shapetype>
-              <v:shape id="shape_0" ID="Text Frame 1" stroked="f" o:allowincell="f" style="position:absolute;margin-left:2.1pt;margin-top:9.15pt;width:474.75pt;height:25.9pt;mso-wrap-style:square;v-text-anchor:top" type="_x0000_t202">
+              <v:rect id="shape_0" ID="Text Frame 1" path="m0,0l-2147483645,0l-2147483645,-2147483646l0,-2147483646xe" stroked="f" o:allowincell="f" style="position:absolute;margin-left:2.1pt;margin-top:9.15pt;width:474.75pt;height:25.9pt;mso-wrap-style:square;v-text-anchor:top">
+                <v:fill o:detectmouseclick="t" on="false"/>
+                <v:stroke color="#3465a4" joinstyle="round" endcap="flat"/>
                 <v:textbox>
                   <w:txbxContent>
                     <w:p>
                       <w:pPr>
-                        <w:overflowPunct w:val="false"/>
+                        <w:pStyle w:val="FrameContents"/>
+                        <w:overflowPunct w:val="true"/>
                         <w:spacing w:before="238" w:after="198"/>
                         <w:rPr/>
                       </w:pPr>
                       <w:r>
                         <w:rPr>
+                          <w:color w:val="FFFF00"/>
                           <w:sz w:val="32"/>
                           <w:szCs w:val="32"/>
                         </w:rPr>
+                        <w:t>Change Password</w:t>
+                        <w:tab/>
+                        <w:tab/>
+                        <w:tab/>
+                        <w:tab/>
+                        <w:tab/>
+                        <w:tab/>
+                        <w:tab/>
                       </w:r>
                       <w:r>
                         <w:rPr>
-                          <w:sz w:val="32"/>
-                          <w:szCs w:val="32"/>
-                          <w:color w:val="FFFF00"/>
-                        </w:rPr>
-                        <w:t>Change Password</w:t>
-                      </w:r>
-                      <w:r>
-                        <w:rPr>
+                          <w:color w:val="FF4000"/>
                           <w:sz w:val="32"/>
                           <w:szCs w:val="32"/>
                         </w:rPr>
-                      </w:r>
-                      <w:r>
-                        <w:rPr>
-                          <w:sz w:val="32"/>
-                          <w:szCs w:val="32"/>
-                        </w:rPr>
-                      </w:r>
-                      <w:r>
-                        <w:rPr>
-                          <w:sz w:val="32"/>
-                          <w:szCs w:val="32"/>
-                        </w:rPr>
-                      </w:r>
-                      <w:r>
-                        <w:rPr>
-                          <w:sz w:val="32"/>
-                          <w:szCs w:val="32"/>
-                        </w:rPr>
-                      </w:r>
-                      <w:r>
-                        <w:rPr>
-                          <w:sz w:val="32"/>
-                          <w:szCs w:val="32"/>
-                        </w:rPr>
-                      </w:r>
-                      <w:r>
-                        <w:rPr>
-                          <w:sz w:val="32"/>
-                          <w:szCs w:val="32"/>
-                        </w:rPr>
-                      </w:r>
-                      <w:r>
-                        <w:rPr>
-                          <w:sz w:val="32"/>
-                          <w:szCs w:val="32"/>
-                          <w:color w:val="FF4000"/>
-                        </w:rPr>
                         <w:t>Forgot Password</w:t>
-                      </w:r>
-                      <w:r>
-                        <w:rPr>
-                          <w:sz w:val="32"/>
-                          <w:szCs w:val="32"/>
-                          <w:color w:val="FF4000"/>
-                        </w:rPr>
                       </w:r>
                     </w:p>
                   </w:txbxContent>
                 </v:textbox>
-                <v:fill o:detectmouseclick="t" on="false"/>
-                <v:stroke color="black" joinstyle="round" endcap="flat"/>
                 <w10:wrap type="none"/>
-              </v:shape>
+              </v:rect>
             </w:pict>
           </mc:Fallback>
         </mc:AlternateContent>
@@ -13452,15 +13355,7 @@
           <w:sz w:val="18"/>
           <w:szCs w:val="18"/>
         </w:rPr>
-        <w:t xml:space="preserve">Client (Postman / Frontend)           ← HTTP POST /user/changePassword    </w:t>
-      </w:r>
-      <w:r>
-        <w:rPr>
-          <w:color w:val="FFFF00"/>
-          <w:sz w:val="18"/>
-          <w:szCs w:val="18"/>
-        </w:rPr>
-        <w:t xml:space="preserve">or  </w:t>
+        <w:t xml:space="preserve">Client (Postman / Frontend)           ← HTTP POST /user/changePassword    or  </w:t>
         <w:tab/>
       </w:r>
       <w:r>
@@ -13488,15 +13383,7 @@
           <w:sz w:val="18"/>
           <w:szCs w:val="18"/>
         </w:rPr>
-        <w:t xml:space="preserve">UserRest.java                         ← Declares changePassword(…)   </w:t>
-      </w:r>
-      <w:r>
-        <w:rPr>
-          <w:color w:val="FFFF00"/>
-          <w:sz w:val="18"/>
-          <w:szCs w:val="18"/>
-        </w:rPr>
-        <w:t xml:space="preserve">or  </w:t>
+        <w:t xml:space="preserve">UserRest.java                         ← Declares changePassword(…)   or  </w:t>
       </w:r>
       <w:r>
         <w:rPr>
@@ -13534,15 +13421,7 @@
           <w:sz w:val="18"/>
           <w:szCs w:val="18"/>
         </w:rPr>
-        <w:t xml:space="preserve">UserRestImpl.java                  ← Implements changePassword(Map&lt;String, String&gt;) </w:t>
-      </w:r>
-      <w:r>
-        <w:rPr>
-          <w:color w:val="FFFF00"/>
-          <w:sz w:val="18"/>
-          <w:szCs w:val="18"/>
-        </w:rPr>
-        <w:t xml:space="preserve">or </w:t>
+        <w:t xml:space="preserve">UserRestImpl.java                  ← Implements changePassword(Map&lt;String, String&gt;) or </w:t>
       </w:r>
       <w:r>
         <w:rPr>
@@ -14467,52 +14346,24 @@
     <w:p>
       <w:pPr>
         <w:pStyle w:val="BodyText"/>
-        <w:rPr>
-          <w:color w:val="FFFF00"/>
-          <w:sz w:val="18"/>
-          <w:szCs w:val="18"/>
-        </w:rPr>
-      </w:pPr>
-      <w:r>
-        <w:rPr>
-          <w:color w:val="FFFF00"/>
-          <w:sz w:val="18"/>
-          <w:szCs w:val="18"/>
-        </w:rPr>
-      </w:r>
-    </w:p>
-    <w:p>
-      <w:pPr>
-        <w:pStyle w:val="BodyText"/>
-        <w:rPr>
-          <w:color w:val="FFFF00"/>
-          <w:sz w:val="18"/>
-          <w:szCs w:val="18"/>
-        </w:rPr>
-      </w:pPr>
-      <w:r>
-        <w:rPr>
-          <w:color w:val="FFFF00"/>
-          <w:sz w:val="18"/>
-          <w:szCs w:val="18"/>
-        </w:rPr>
-      </w:r>
-    </w:p>
-    <w:p>
-      <w:pPr>
-        <w:pStyle w:val="BodyText"/>
-        <w:rPr>
-          <w:color w:val="FFFF00"/>
-          <w:sz w:val="18"/>
-          <w:szCs w:val="18"/>
-        </w:rPr>
-      </w:pPr>
-      <w:r>
-        <w:rPr>
-          <w:color w:val="FFFF00"/>
-          <w:sz w:val="18"/>
-          <w:szCs w:val="18"/>
-        </w:rPr>
+        <w:jc w:val="center"/>
+        <w:rPr>
+          <w:b/>
+          <w:bCs/>
+          <w:color w:val="FF0000"/>
+          <w:sz w:val="22"/>
+          <w:szCs w:val="22"/>
+        </w:rPr>
+      </w:pPr>
+      <w:r>
+        <w:rPr>
+          <w:b/>
+          <w:bCs/>
+          <w:color w:val="FF0000"/>
+          <w:sz w:val="22"/>
+          <w:szCs w:val="22"/>
+        </w:rPr>
+        <w:t>Implementing a Category</w:t>
       </w:r>
     </w:p>
     <w:p>
@@ -14520,17 +14371,18 @@
         <w:pStyle w:val="BodyText"/>
         <w:spacing w:before="0" w:after="140"/>
         <w:rPr>
-          <w:color w:val="FFFF00"/>
-          <w:sz w:val="18"/>
-          <w:szCs w:val="18"/>
-        </w:rPr>
-      </w:pPr>
-      <w:r>
-        <w:rPr>
-          <w:color w:val="FFFF00"/>
-          <w:sz w:val="18"/>
-          <w:szCs w:val="18"/>
-        </w:rPr>
+          <w:color w:val="auto"/>
+          <w:sz w:val="18"/>
+          <w:szCs w:val="18"/>
+        </w:rPr>
+      </w:pPr>
+      <w:r>
+        <w:rPr>
+          <w:color w:val="auto"/>
+          <w:sz w:val="18"/>
+          <w:szCs w:val="18"/>
+        </w:rPr>
+        <w:t>Category → CategoryRest → CategoryRestImpl → CategoryService → CategoryServiceImpl</w:t>
       </w:r>
     </w:p>
     <w:sectPr>
@@ -18786,6 +18638,9 @@
         </w:tabs>
         <w:ind w:start="1080" w:hanging="360"/>
       </w:pPr>
+      <w:rPr>
+        <w:rFonts w:ascii="Liberation Serif" w:hAnsi="Liberation Serif" w:cs="Symbol"/>
+      </w:rPr>
     </w:lvl>
     <w:lvl w:ilvl="2">
       <w:start w:val="1"/>
@@ -18798,6 +18653,9 @@
         </w:tabs>
         <w:ind w:start="1440" w:hanging="360"/>
       </w:pPr>
+      <w:rPr>
+        <w:rFonts w:ascii="Liberation Serif" w:hAnsi="Liberation Serif" w:cs="Symbol"/>
+      </w:rPr>
     </w:lvl>
     <w:lvl w:ilvl="3">
       <w:start w:val="1"/>
@@ -18810,6 +18668,9 @@
         </w:tabs>
         <w:ind w:start="1800" w:hanging="360"/>
       </w:pPr>
+      <w:rPr>
+        <w:rFonts w:ascii="Liberation Serif" w:hAnsi="Liberation Serif" w:cs="Symbol"/>
+      </w:rPr>
     </w:lvl>
     <w:lvl w:ilvl="4">
       <w:start w:val="1"/>
@@ -18822,6 +18683,9 @@
         </w:tabs>
         <w:ind w:start="2160" w:hanging="360"/>
       </w:pPr>
+      <w:rPr>
+        <w:rFonts w:ascii="Liberation Serif" w:hAnsi="Liberation Serif" w:cs="Symbol"/>
+      </w:rPr>
     </w:lvl>
     <w:lvl w:ilvl="5">
       <w:start w:val="1"/>
@@ -18834,6 +18698,9 @@
         </w:tabs>
         <w:ind w:start="2520" w:hanging="360"/>
       </w:pPr>
+      <w:rPr>
+        <w:rFonts w:ascii="Liberation Serif" w:hAnsi="Liberation Serif" w:cs="Symbol"/>
+      </w:rPr>
     </w:lvl>
     <w:lvl w:ilvl="6">
       <w:start w:val="1"/>
@@ -18846,6 +18713,9 @@
         </w:tabs>
         <w:ind w:start="2880" w:hanging="360"/>
       </w:pPr>
+      <w:rPr>
+        <w:rFonts w:ascii="Liberation Serif" w:hAnsi="Liberation Serif" w:cs="Symbol"/>
+      </w:rPr>
     </w:lvl>
     <w:lvl w:ilvl="7">
       <w:start w:val="1"/>
@@ -18858,6 +18728,9 @@
         </w:tabs>
         <w:ind w:start="3240" w:hanging="360"/>
       </w:pPr>
+      <w:rPr>
+        <w:rFonts w:ascii="Liberation Serif" w:hAnsi="Liberation Serif" w:cs="Symbol"/>
+      </w:rPr>
     </w:lvl>
     <w:lvl w:ilvl="8">
       <w:start w:val="1"/>
@@ -18870,6 +18743,9 @@
         </w:tabs>
         <w:ind w:start="3600" w:hanging="360"/>
       </w:pPr>
+      <w:rPr>
+        <w:rFonts w:ascii="Liberation Serif" w:hAnsi="Liberation Serif" w:cs="Symbol"/>
+      </w:rPr>
     </w:lvl>
   </w:abstractNum>
   <w:abstractNum w:abstractNumId="33">
@@ -19108,6 +18984,7 @@
           <w:rFonts w:ascii="Symbol" w:hAnsi="Symbol" w:cs="Symbol" w:hint="default"/>
         </w:rPr>
       </w:lvl>
+      <w:startOverride w:val="1"/>
     </w:lvlOverride>
     <w:lvlOverride w:ilvl="0">
       <w:startOverride w:val="1"/>
@@ -19124,6 +19001,9 @@
           </w:tabs>
           <w:ind w:start="1080" w:hanging="360"/>
         </w:pPr>
+        <w:rPr>
+          <w:rFonts w:ascii="Liberation Serif" w:hAnsi="Liberation Serif" w:cs="Symbol"/>
+        </w:rPr>
       </w:lvl>
     </w:lvlOverride>
     <w:lvlOverride w:ilvl="1">
@@ -19141,6 +19021,9 @@
           </w:tabs>
           <w:ind w:start="1440" w:hanging="360"/>
         </w:pPr>
+        <w:rPr>
+          <w:rFonts w:ascii="Liberation Serif" w:hAnsi="Liberation Serif" w:cs="Symbol"/>
+        </w:rPr>
       </w:lvl>
     </w:lvlOverride>
     <w:lvlOverride w:ilvl="2">
@@ -19158,6 +19041,9 @@
           </w:tabs>
           <w:ind w:start="1800" w:hanging="360"/>
         </w:pPr>
+        <w:rPr>
+          <w:rFonts w:ascii="Liberation Serif" w:hAnsi="Liberation Serif" w:cs="Symbol"/>
+        </w:rPr>
       </w:lvl>
     </w:lvlOverride>
     <w:lvlOverride w:ilvl="3">
@@ -19175,6 +19061,9 @@
           </w:tabs>
           <w:ind w:start="2160" w:hanging="360"/>
         </w:pPr>
+        <w:rPr>
+          <w:rFonts w:ascii="Liberation Serif" w:hAnsi="Liberation Serif" w:cs="Symbol"/>
+        </w:rPr>
       </w:lvl>
     </w:lvlOverride>
     <w:lvlOverride w:ilvl="4">
@@ -19192,6 +19081,9 @@
           </w:tabs>
           <w:ind w:start="2520" w:hanging="360"/>
         </w:pPr>
+        <w:rPr>
+          <w:rFonts w:ascii="Liberation Serif" w:hAnsi="Liberation Serif" w:cs="Symbol"/>
+        </w:rPr>
       </w:lvl>
     </w:lvlOverride>
     <w:lvlOverride w:ilvl="5">
@@ -19209,6 +19101,9 @@
           </w:tabs>
           <w:ind w:start="2880" w:hanging="360"/>
         </w:pPr>
+        <w:rPr>
+          <w:rFonts w:ascii="Liberation Serif" w:hAnsi="Liberation Serif" w:cs="Symbol"/>
+        </w:rPr>
       </w:lvl>
     </w:lvlOverride>
     <w:lvlOverride w:ilvl="6">
@@ -19226,6 +19121,9 @@
           </w:tabs>
           <w:ind w:start="3240" w:hanging="360"/>
         </w:pPr>
+        <w:rPr>
+          <w:rFonts w:ascii="Liberation Serif" w:hAnsi="Liberation Serif" w:cs="Symbol"/>
+        </w:rPr>
       </w:lvl>
     </w:lvlOverride>
     <w:lvlOverride w:ilvl="7">
@@ -19243,6 +19141,9 @@
           </w:tabs>
           <w:ind w:start="3600" w:hanging="360"/>
         </w:pPr>
+        <w:rPr>
+          <w:rFonts w:ascii="Liberation Serif" w:hAnsi="Liberation Serif" w:cs="Symbol"/>
+        </w:rPr>
       </w:lvl>
     </w:lvlOverride>
   </w:num>
@@ -19352,8 +19253,8 @@
       <w:bCs/>
     </w:rPr>
   </w:style>
-  <w:style w:type="character" w:styleId="Bullets">
-    <w:name w:val="Bullets"/>
+  <w:style w:type="character" w:styleId="Bulletsuser">
+    <w:name w:val="Bullets (user)"/>
     <w:qFormat/>
     <w:rPr>
       <w:rFonts w:ascii="OpenSymbol" w:hAnsi="OpenSymbol" w:eastAsia="OpenSymbol" w:cs="OpenSymbol"/>
@@ -19367,8 +19268,8 @@
       <w:iCs/>
     </w:rPr>
   </w:style>
-  <w:style w:type="character" w:styleId="Bulletsuser">
-    <w:name w:val="Bullets (user)"/>
+  <w:style w:type="character" w:styleId="Bullets">
+    <w:name w:val="Bullets"/>
     <w:qFormat/>
     <w:rPr>
       <w:rFonts w:ascii="OpenSymbol" w:hAnsi="OpenSymbol" w:eastAsia="OpenSymbol" w:cs="OpenSymbol"/>
@@ -19445,15 +19346,15 @@
       <w:szCs w:val="20"/>
     </w:rPr>
   </w:style>
-  <w:style w:type="paragraph" w:styleId="FrameContentsuser">
-    <w:name w:val="Frame Contents (user)"/>
+  <w:style w:type="paragraph" w:styleId="FrameContents">
+    <w:name w:val="Frame Contents"/>
     <w:basedOn w:val="Normal"/>
     <w:qFormat/>
     <w:pPr/>
     <w:rPr/>
   </w:style>
-  <w:style w:type="paragraph" w:styleId="FrameContents">
-    <w:name w:val="Frame Contents"/>
+  <w:style w:type="paragraph" w:styleId="FrameContentsuser">
+    <w:name w:val="Frame Contents (user)"/>
     <w:basedOn w:val="Normal"/>
     <w:qFormat/>
     <w:pPr/>

</xml_diff>

<commit_message>
Initial commit - Modified Hotel Management project - 6th & 7th video completed, Implemented food product backend, Add/Get/Update/delete/updateStatus/getBycategory/getById categories > completely working. Less Documented in Process.docx
</commit_message>
<xml_diff>
--- a/Process.docx
+++ b/Process.docx
@@ -2710,7 +2710,7 @@
         <mc:AlternateContent>
           <mc:Choice Requires="wps">
             <w:drawing>
-              <wp:anchor behindDoc="0" distT="67945" distB="67945" distL="68580" distR="64770" simplePos="0" locked="0" layoutInCell="0" allowOverlap="1" relativeHeight="2">
+              <wp:anchor behindDoc="0" distT="66675" distB="66675" distL="67945" distR="63500" simplePos="0" locked="0" layoutInCell="0" allowOverlap="1" relativeHeight="2">
                 <wp:simplePos x="0" y="0"/>
                 <wp:positionH relativeFrom="column">
                   <wp:posOffset>31115</wp:posOffset>
@@ -3955,7 +3955,7 @@
         <mc:AlternateContent>
           <mc:Choice Requires="wps">
             <w:drawing>
-              <wp:anchor behindDoc="0" distT="67945" distB="68580" distL="67945" distR="68580" simplePos="0" locked="0" layoutInCell="0" allowOverlap="1" relativeHeight="4">
+              <wp:anchor behindDoc="0" distT="66675" distB="67945" distL="66675" distR="67945" simplePos="0" locked="0" layoutInCell="0" allowOverlap="1" relativeHeight="4">
                 <wp:simplePos x="0" y="0"/>
                 <wp:positionH relativeFrom="column">
                   <wp:posOffset>21590</wp:posOffset>
@@ -6354,7 +6354,7 @@
         <mc:AlternateContent>
           <mc:Choice Requires="wps">
             <w:drawing>
-              <wp:anchor behindDoc="0" distT="71120" distB="69215" distL="71120" distR="73025" simplePos="0" locked="0" layoutInCell="0" allowOverlap="1" relativeHeight="6">
+              <wp:anchor behindDoc="0" distT="71120" distB="68580" distL="71120" distR="73025" simplePos="0" locked="0" layoutInCell="0" allowOverlap="1" relativeHeight="6">
                 <wp:simplePos x="0" y="0"/>
                 <wp:positionH relativeFrom="column">
                   <wp:posOffset>-6985</wp:posOffset>
@@ -6397,7 +6397,7 @@
                         <w:txbxContent>
                           <w:p>
                             <w:pPr>
-                              <w:pStyle w:val="FrameContentsuser"/>
+                              <w:pStyle w:val="FrameContents"/>
                               <w:rPr>
                                 <w:color w:val="000000"/>
                               </w:rPr>
@@ -6411,7 +6411,7 @@
                           </w:p>
                           <w:p>
                             <w:pPr>
-                              <w:pStyle w:val="FrameContentsuser"/>
+                              <w:pStyle w:val="FrameContents"/>
                               <w:rPr>
                                 <w:color w:val="000000"/>
                               </w:rPr>
@@ -6431,7 +6431,7 @@
                           </w:p>
                           <w:p>
                             <w:pPr>
-                              <w:pStyle w:val="FrameContentsuser"/>
+                              <w:pStyle w:val="FrameContents"/>
                               <w:rPr>
                                 <w:color w:val="000000"/>
                               </w:rPr>
@@ -6445,7 +6445,7 @@
                           </w:p>
                           <w:p>
                             <w:pPr>
-                              <w:pStyle w:val="FrameContentsuser"/>
+                              <w:pStyle w:val="FrameContents"/>
                               <w:rPr>
                                 <w:color w:val="000000"/>
                               </w:rPr>
@@ -6459,7 +6459,7 @@
                           </w:p>
                           <w:p>
                             <w:pPr>
-                              <w:pStyle w:val="FrameContentsuser"/>
+                              <w:pStyle w:val="FrameContents"/>
                               <w:rPr>
                                 <w:color w:val="000000"/>
                               </w:rPr>
@@ -6479,7 +6479,7 @@
                           </w:p>
                           <w:p>
                             <w:pPr>
-                              <w:pStyle w:val="FrameContentsuser"/>
+                              <w:pStyle w:val="FrameContents"/>
                               <w:rPr>
                                 <w:color w:val="000000"/>
                               </w:rPr>
@@ -6493,7 +6493,7 @@
                           </w:p>
                           <w:p>
                             <w:pPr>
-                              <w:pStyle w:val="FrameContentsuser"/>
+                              <w:pStyle w:val="FrameContents"/>
                               <w:rPr>
                                 <w:color w:val="000000"/>
                               </w:rPr>
@@ -6513,7 +6513,7 @@
                           </w:p>
                           <w:p>
                             <w:pPr>
-                              <w:pStyle w:val="FrameContentsuser"/>
+                              <w:pStyle w:val="FrameContents"/>
                               <w:rPr>
                                 <w:color w:val="000000"/>
                               </w:rPr>
@@ -6533,7 +6533,7 @@
                           </w:p>
                           <w:p>
                             <w:pPr>
-                              <w:pStyle w:val="FrameContentsuser"/>
+                              <w:pStyle w:val="FrameContents"/>
                               <w:rPr>
                                 <w:color w:val="000000"/>
                               </w:rPr>
@@ -6553,7 +6553,7 @@
                           </w:p>
                           <w:p>
                             <w:pPr>
-                              <w:pStyle w:val="FrameContentsuser"/>
+                              <w:pStyle w:val="FrameContents"/>
                               <w:rPr>
                                 <w:color w:val="000000"/>
                               </w:rPr>
@@ -6573,7 +6573,7 @@
                           </w:p>
                           <w:p>
                             <w:pPr>
-                              <w:pStyle w:val="FrameContentsuser"/>
+                              <w:pStyle w:val="FrameContents"/>
                               <w:rPr>
                                 <w:color w:val="000000"/>
                               </w:rPr>
@@ -6593,7 +6593,7 @@
                           </w:p>
                           <w:p>
                             <w:pPr>
-                              <w:pStyle w:val="FrameContentsuser"/>
+                              <w:pStyle w:val="FrameContents"/>
                               <w:rPr>
                                 <w:color w:val="000000"/>
                               </w:rPr>
@@ -6613,7 +6613,7 @@
                           </w:p>
                           <w:p>
                             <w:pPr>
-                              <w:pStyle w:val="FrameContentsuser"/>
+                              <w:pStyle w:val="FrameContents"/>
                               <w:rPr>
                                 <w:color w:val="000000"/>
                               </w:rPr>
@@ -6627,7 +6627,7 @@
                           </w:p>
                           <w:p>
                             <w:pPr>
-                              <w:pStyle w:val="FrameContentsuser"/>
+                              <w:pStyle w:val="FrameContents"/>
                               <w:rPr>
                                 <w:color w:val="000000"/>
                               </w:rPr>
@@ -6647,7 +6647,7 @@
                           </w:p>
                           <w:p>
                             <w:pPr>
-                              <w:pStyle w:val="FrameContentsuser"/>
+                              <w:pStyle w:val="FrameContents"/>
                               <w:rPr>
                                 <w:color w:val="000000"/>
                               </w:rPr>
@@ -6661,7 +6661,7 @@
                           </w:p>
                           <w:p>
                             <w:pPr>
-                              <w:pStyle w:val="FrameContentsuser"/>
+                              <w:pStyle w:val="FrameContents"/>
                               <w:rPr>
                                 <w:color w:val="000000"/>
                               </w:rPr>
@@ -6699,7 +6699,7 @@
                   <w:txbxContent>
                     <w:p>
                       <w:pPr>
-                        <w:pStyle w:val="FrameContentsuser"/>
+                        <w:pStyle w:val="FrameContents"/>
                         <w:rPr>
                           <w:color w:val="000000"/>
                         </w:rPr>
@@ -6713,7 +6713,7 @@
                     </w:p>
                     <w:p>
                       <w:pPr>
-                        <w:pStyle w:val="FrameContentsuser"/>
+                        <w:pStyle w:val="FrameContents"/>
                         <w:rPr>
                           <w:color w:val="000000"/>
                         </w:rPr>
@@ -6733,7 +6733,7 @@
                     </w:p>
                     <w:p>
                       <w:pPr>
-                        <w:pStyle w:val="FrameContentsuser"/>
+                        <w:pStyle w:val="FrameContents"/>
                         <w:rPr>
                           <w:color w:val="000000"/>
                         </w:rPr>
@@ -6747,7 +6747,7 @@
                     </w:p>
                     <w:p>
                       <w:pPr>
-                        <w:pStyle w:val="FrameContentsuser"/>
+                        <w:pStyle w:val="FrameContents"/>
                         <w:rPr>
                           <w:color w:val="000000"/>
                         </w:rPr>
@@ -6761,7 +6761,7 @@
                     </w:p>
                     <w:p>
                       <w:pPr>
-                        <w:pStyle w:val="FrameContentsuser"/>
+                        <w:pStyle w:val="FrameContents"/>
                         <w:rPr>
                           <w:color w:val="000000"/>
                         </w:rPr>
@@ -6781,7 +6781,7 @@
                     </w:p>
                     <w:p>
                       <w:pPr>
-                        <w:pStyle w:val="FrameContentsuser"/>
+                        <w:pStyle w:val="FrameContents"/>
                         <w:rPr>
                           <w:color w:val="000000"/>
                         </w:rPr>
@@ -6795,7 +6795,7 @@
                     </w:p>
                     <w:p>
                       <w:pPr>
-                        <w:pStyle w:val="FrameContentsuser"/>
+                        <w:pStyle w:val="FrameContents"/>
                         <w:rPr>
                           <w:color w:val="000000"/>
                         </w:rPr>
@@ -6815,7 +6815,7 @@
                     </w:p>
                     <w:p>
                       <w:pPr>
-                        <w:pStyle w:val="FrameContentsuser"/>
+                        <w:pStyle w:val="FrameContents"/>
                         <w:rPr>
                           <w:color w:val="000000"/>
                         </w:rPr>
@@ -6835,7 +6835,7 @@
                     </w:p>
                     <w:p>
                       <w:pPr>
-                        <w:pStyle w:val="FrameContentsuser"/>
+                        <w:pStyle w:val="FrameContents"/>
                         <w:rPr>
                           <w:color w:val="000000"/>
                         </w:rPr>
@@ -6855,7 +6855,7 @@
                     </w:p>
                     <w:p>
                       <w:pPr>
-                        <w:pStyle w:val="FrameContentsuser"/>
+                        <w:pStyle w:val="FrameContents"/>
                         <w:rPr>
                           <w:color w:val="000000"/>
                         </w:rPr>
@@ -6875,7 +6875,7 @@
                     </w:p>
                     <w:p>
                       <w:pPr>
-                        <w:pStyle w:val="FrameContentsuser"/>
+                        <w:pStyle w:val="FrameContents"/>
                         <w:rPr>
                           <w:color w:val="000000"/>
                         </w:rPr>
@@ -6895,7 +6895,7 @@
                     </w:p>
                     <w:p>
                       <w:pPr>
-                        <w:pStyle w:val="FrameContentsuser"/>
+                        <w:pStyle w:val="FrameContents"/>
                         <w:rPr>
                           <w:color w:val="000000"/>
                         </w:rPr>
@@ -6915,7 +6915,7 @@
                     </w:p>
                     <w:p>
                       <w:pPr>
-                        <w:pStyle w:val="FrameContentsuser"/>
+                        <w:pStyle w:val="FrameContents"/>
                         <w:rPr>
                           <w:color w:val="000000"/>
                         </w:rPr>
@@ -6929,7 +6929,7 @@
                     </w:p>
                     <w:p>
                       <w:pPr>
-                        <w:pStyle w:val="FrameContentsuser"/>
+                        <w:pStyle w:val="FrameContents"/>
                         <w:rPr>
                           <w:color w:val="000000"/>
                         </w:rPr>
@@ -6949,7 +6949,7 @@
                     </w:p>
                     <w:p>
                       <w:pPr>
-                        <w:pStyle w:val="FrameContentsuser"/>
+                        <w:pStyle w:val="FrameContents"/>
                         <w:rPr>
                           <w:color w:val="000000"/>
                         </w:rPr>
@@ -6963,7 +6963,7 @@
                     </w:p>
                     <w:p>
                       <w:pPr>
-                        <w:pStyle w:val="FrameContentsuser"/>
+                        <w:pStyle w:val="FrameContents"/>
                         <w:rPr>
                           <w:color w:val="000000"/>
                         </w:rPr>
@@ -13236,8 +13236,8 @@
                         <w:txbxContent>
                           <w:p>
                             <w:pPr>
-                              <w:pStyle w:val="FrameContents"/>
-                              <w:overflowPunct w:val="true"/>
+                              <w:pStyle w:val="FrameContentsuser"/>
+                              <w:overflowPunct w:val="false"/>
                               <w:spacing w:before="238" w:after="198"/>
                               <w:rPr/>
                             </w:pPr>
@@ -13285,8 +13285,8 @@
                   <w:txbxContent>
                     <w:p>
                       <w:pPr>
-                        <w:pStyle w:val="FrameContents"/>
-                        <w:overflowPunct w:val="true"/>
+                        <w:pStyle w:val="FrameContentsuser"/>
+                        <w:overflowPunct w:val="false"/>
                         <w:spacing w:before="238" w:after="198"/>
                         <w:rPr/>
                       </w:pPr>
@@ -14382,7 +14382,407 @@
           <w:sz w:val="18"/>
           <w:szCs w:val="18"/>
         </w:rPr>
-        <w:t>Category → CategoryRest → CategoryRestImpl → CategoryService → CategoryServiceImpl</w:t>
+        <w:t>Category → CategoryRest → CategoryRestImpl → CategoryService → CategoryServiceImpl → CategoryDao</w:t>
+      </w:r>
+    </w:p>
+    <w:p>
+      <w:pPr>
+        <w:pStyle w:val="BodyText"/>
+        <w:spacing w:before="0" w:after="0"/>
+        <w:rPr>
+          <w:color w:val="FFFF00"/>
+          <w:sz w:val="18"/>
+          <w:szCs w:val="18"/>
+        </w:rPr>
+      </w:pPr>
+      <w:r>
+        <w:rPr>
+          <w:color w:val="FFFF00"/>
+          <w:sz w:val="18"/>
+          <w:szCs w:val="18"/>
+        </w:rPr>
+        <w:t>Client (HTTP Request)</w:t>
+      </w:r>
+    </w:p>
+    <w:p>
+      <w:pPr>
+        <w:pStyle w:val="BodyText"/>
+        <w:spacing w:before="0" w:after="0"/>
+        <w:rPr>
+          <w:color w:val="FFFF00"/>
+          <w:sz w:val="18"/>
+          <w:szCs w:val="18"/>
+        </w:rPr>
+      </w:pPr>
+      <w:r>
+        <w:rPr>
+          <w:color w:val="FFFF00"/>
+          <w:sz w:val="18"/>
+          <w:szCs w:val="18"/>
+        </w:rPr>
+        <w:t xml:space="preserve">   ↓</w:t>
+      </w:r>
+    </w:p>
+    <w:p>
+      <w:pPr>
+        <w:pStyle w:val="BodyText"/>
+        <w:spacing w:before="0" w:after="0"/>
+        <w:rPr>
+          <w:color w:val="FFFF00"/>
+          <w:sz w:val="18"/>
+          <w:szCs w:val="18"/>
+        </w:rPr>
+      </w:pPr>
+      <w:r>
+        <w:rPr>
+          <w:color w:val="FFFF00"/>
+          <w:sz w:val="18"/>
+          <w:szCs w:val="18"/>
+        </w:rPr>
+        <w:t>CategoryRest (interface)</w:t>
+      </w:r>
+    </w:p>
+    <w:p>
+      <w:pPr>
+        <w:pStyle w:val="BodyText"/>
+        <w:spacing w:before="0" w:after="0"/>
+        <w:rPr>
+          <w:color w:val="FFFF00"/>
+          <w:sz w:val="18"/>
+          <w:szCs w:val="18"/>
+        </w:rPr>
+      </w:pPr>
+      <w:r>
+        <w:rPr>
+          <w:color w:val="FFFF00"/>
+          <w:sz w:val="18"/>
+          <w:szCs w:val="18"/>
+        </w:rPr>
+        <w:t xml:space="preserve">   ↓</w:t>
+      </w:r>
+    </w:p>
+    <w:p>
+      <w:pPr>
+        <w:pStyle w:val="BodyText"/>
+        <w:spacing w:before="0" w:after="0"/>
+        <w:rPr>
+          <w:color w:val="FFFF00"/>
+          <w:sz w:val="18"/>
+          <w:szCs w:val="18"/>
+        </w:rPr>
+      </w:pPr>
+      <w:r>
+        <w:rPr>
+          <w:color w:val="FFFF00"/>
+          <w:sz w:val="18"/>
+          <w:szCs w:val="18"/>
+        </w:rPr>
+        <w:t>CategoryRestImpl (controller)</w:t>
+      </w:r>
+    </w:p>
+    <w:p>
+      <w:pPr>
+        <w:pStyle w:val="BodyText"/>
+        <w:spacing w:before="0" w:after="0"/>
+        <w:rPr>
+          <w:color w:val="FFFF00"/>
+          <w:sz w:val="18"/>
+          <w:szCs w:val="18"/>
+        </w:rPr>
+      </w:pPr>
+      <w:r>
+        <w:rPr>
+          <w:color w:val="FFFF00"/>
+          <w:sz w:val="18"/>
+          <w:szCs w:val="18"/>
+        </w:rPr>
+        <w:t xml:space="preserve">   ↓</w:t>
+      </w:r>
+    </w:p>
+    <w:p>
+      <w:pPr>
+        <w:pStyle w:val="BodyText"/>
+        <w:spacing w:before="0" w:after="0"/>
+        <w:rPr>
+          <w:color w:val="FFFF00"/>
+          <w:sz w:val="18"/>
+          <w:szCs w:val="18"/>
+        </w:rPr>
+      </w:pPr>
+      <w:r>
+        <w:rPr>
+          <w:color w:val="FFFF00"/>
+          <w:sz w:val="18"/>
+          <w:szCs w:val="18"/>
+        </w:rPr>
+        <w:t>CategoryService (interface)</w:t>
+      </w:r>
+    </w:p>
+    <w:p>
+      <w:pPr>
+        <w:pStyle w:val="BodyText"/>
+        <w:spacing w:before="0" w:after="0"/>
+        <w:rPr>
+          <w:color w:val="FFFF00"/>
+          <w:sz w:val="18"/>
+          <w:szCs w:val="18"/>
+        </w:rPr>
+      </w:pPr>
+      <w:r>
+        <w:rPr>
+          <w:color w:val="FFFF00"/>
+          <w:sz w:val="18"/>
+          <w:szCs w:val="18"/>
+        </w:rPr>
+        <w:t xml:space="preserve">   ↓</w:t>
+      </w:r>
+    </w:p>
+    <w:p>
+      <w:pPr>
+        <w:pStyle w:val="BodyText"/>
+        <w:spacing w:before="0" w:after="0"/>
+        <w:rPr>
+          <w:color w:val="FFFF00"/>
+          <w:sz w:val="18"/>
+          <w:szCs w:val="18"/>
+        </w:rPr>
+      </w:pPr>
+      <w:r>
+        <w:rPr>
+          <w:color w:val="FFFF00"/>
+          <w:sz w:val="18"/>
+          <w:szCs w:val="18"/>
+        </w:rPr>
+        <w:t>CategoryServiceImpl (business logic)</w:t>
+      </w:r>
+    </w:p>
+    <w:p>
+      <w:pPr>
+        <w:pStyle w:val="BodyText"/>
+        <w:spacing w:before="0" w:after="0"/>
+        <w:rPr>
+          <w:color w:val="FFFF00"/>
+          <w:sz w:val="18"/>
+          <w:szCs w:val="18"/>
+        </w:rPr>
+      </w:pPr>
+      <w:r>
+        <w:rPr>
+          <w:color w:val="FFFF00"/>
+          <w:sz w:val="18"/>
+          <w:szCs w:val="18"/>
+        </w:rPr>
+        <w:t xml:space="preserve">   ↓</w:t>
+      </w:r>
+    </w:p>
+    <w:p>
+      <w:pPr>
+        <w:pStyle w:val="BodyText"/>
+        <w:spacing w:before="0" w:after="0"/>
+        <w:rPr>
+          <w:color w:val="FFFF00"/>
+          <w:sz w:val="18"/>
+          <w:szCs w:val="18"/>
+        </w:rPr>
+      </w:pPr>
+      <w:r>
+        <w:rPr>
+          <w:color w:val="FFFF00"/>
+          <w:sz w:val="18"/>
+          <w:szCs w:val="18"/>
+        </w:rPr>
+        <w:t>CategoryDao (data access)</w:t>
+      </w:r>
+    </w:p>
+    <w:p>
+      <w:pPr>
+        <w:pStyle w:val="BodyText"/>
+        <w:spacing w:before="0" w:after="0"/>
+        <w:rPr>
+          <w:color w:val="FFFF00"/>
+          <w:sz w:val="18"/>
+          <w:szCs w:val="18"/>
+        </w:rPr>
+      </w:pPr>
+      <w:r>
+        <w:rPr>
+          <w:color w:val="FFFF00"/>
+          <w:sz w:val="18"/>
+          <w:szCs w:val="18"/>
+        </w:rPr>
+        <w:t xml:space="preserve">   ↓</w:t>
+      </w:r>
+    </w:p>
+    <w:p>
+      <w:pPr>
+        <w:pStyle w:val="BodyText"/>
+        <w:spacing w:before="0" w:after="0"/>
+        <w:rPr>
+          <w:color w:val="FFFF00"/>
+          <w:sz w:val="18"/>
+          <w:szCs w:val="18"/>
+        </w:rPr>
+      </w:pPr>
+      <w:r>
+        <w:rPr>
+          <w:color w:val="FFFF00"/>
+          <w:sz w:val="18"/>
+          <w:szCs w:val="18"/>
+        </w:rPr>
+        <w:t>Category (entity → DB)</w:t>
+      </w:r>
+    </w:p>
+    <w:p>
+      <w:pPr>
+        <w:pStyle w:val="BodyText"/>
+        <w:spacing w:before="0" w:after="0"/>
+        <w:rPr>
+          <w:color w:val="FFFF00"/>
+          <w:sz w:val="18"/>
+          <w:szCs w:val="18"/>
+        </w:rPr>
+      </w:pPr>
+      <w:r>
+        <w:rPr>
+          <w:color w:val="FFFF00"/>
+          <w:sz w:val="18"/>
+          <w:szCs w:val="18"/>
+        </w:rPr>
+        <w:t xml:space="preserve">   ↑</w:t>
+      </w:r>
+    </w:p>
+    <w:p>
+      <w:pPr>
+        <w:pStyle w:val="BodyText"/>
+        <w:spacing w:before="0" w:after="0"/>
+        <w:rPr>
+          <w:color w:val="FFFF00"/>
+          <w:sz w:val="18"/>
+          <w:szCs w:val="18"/>
+        </w:rPr>
+      </w:pPr>
+      <w:r>
+        <w:rPr>
+          <w:color w:val="FFFF00"/>
+          <w:sz w:val="18"/>
+          <w:szCs w:val="18"/>
+        </w:rPr>
+        <w:t>ResponseEntity ← back up the chain</w:t>
+      </w:r>
+    </w:p>
+    <w:p>
+      <w:pPr>
+        <w:pStyle w:val="BodyText"/>
+        <w:spacing w:before="0" w:after="0"/>
+        <w:rPr>
+          <w:color w:val="auto"/>
+          <w:sz w:val="18"/>
+          <w:szCs w:val="18"/>
+        </w:rPr>
+      </w:pPr>
+      <w:r>
+        <w:rPr>
+          <w:color w:val="auto"/>
+          <w:sz w:val="18"/>
+          <w:szCs w:val="18"/>
+        </w:rPr>
+      </w:r>
+    </w:p>
+    <w:p>
+      <w:pPr>
+        <w:pStyle w:val="BodyText"/>
+        <w:spacing w:before="0" w:after="0"/>
+        <w:rPr>
+          <w:color w:val="auto"/>
+          <w:sz w:val="18"/>
+          <w:szCs w:val="18"/>
+        </w:rPr>
+      </w:pPr>
+      <w:r>
+        <w:rPr>
+          <w:color w:val="auto"/>
+          <w:sz w:val="18"/>
+          <w:szCs w:val="18"/>
+        </w:rPr>
+      </w:r>
+    </w:p>
+    <w:p>
+      <w:pPr>
+        <w:pStyle w:val="BodyText"/>
+        <w:jc w:val="center"/>
+        <w:rPr>
+          <w:b/>
+          <w:bCs/>
+          <w:color w:val="FF0000"/>
+          <w:sz w:val="22"/>
+          <w:szCs w:val="22"/>
+        </w:rPr>
+      </w:pPr>
+      <w:r>
+        <w:rPr>
+          <w:b/>
+          <w:bCs/>
+          <w:color w:val="FF0000"/>
+          <w:sz w:val="22"/>
+          <w:szCs w:val="22"/>
+        </w:rPr>
+        <w:t xml:space="preserve">Implementing a </w:t>
+      </w:r>
+      <w:r>
+        <w:rPr>
+          <w:b/>
+          <w:bCs/>
+          <w:color w:val="FF0000"/>
+          <w:sz w:val="22"/>
+          <w:szCs w:val="22"/>
+        </w:rPr>
+        <w:t>Product</w:t>
+      </w:r>
+    </w:p>
+    <w:p>
+      <w:pPr>
+        <w:pStyle w:val="BodyText"/>
+        <w:jc w:val="start"/>
+        <w:rPr>
+          <w:b w:val="false"/>
+          <w:bCs w:val="false"/>
+          <w:color w:val="FFFF00"/>
+          <w:sz w:val="22"/>
+          <w:szCs w:val="22"/>
+        </w:rPr>
+      </w:pPr>
+      <w:r>
+        <w:rPr>
+          <w:b w:val="false"/>
+          <w:bCs w:val="false"/>
+          <w:color w:val="FFFF00"/>
+          <w:sz w:val="22"/>
+          <w:szCs w:val="22"/>
+        </w:rPr>
+        <w:t>Client → ProductRest (interface) → ProductRestImpl (controller) → ProductService (interface) → ProductServiceImpl (business logic) → ProductDao (data access) → Product (entity) → DB</w:t>
+      </w:r>
+    </w:p>
+    <w:p>
+      <w:pPr>
+        <w:pStyle w:val="BodyText"/>
+        <w:spacing w:before="0" w:after="140"/>
+        <w:jc w:val="start"/>
+        <w:rPr>
+          <w:b/>
+          <w:bCs/>
+          <w:color w:val="auto"/>
+          <w:sz w:val="22"/>
+          <w:szCs w:val="22"/>
+        </w:rPr>
+      </w:pPr>
+      <w:r>
+        <w:rPr>
+          <w:b/>
+          <w:bCs/>
+          <w:color w:val="auto"/>
+          <w:sz w:val="22"/>
+          <w:szCs w:val="22"/>
+        </w:rPr>
       </w:r>
     </w:p>
     <w:sectPr>
@@ -19253,8 +19653,8 @@
       <w:bCs/>
     </w:rPr>
   </w:style>
-  <w:style w:type="character" w:styleId="Bulletsuser">
-    <w:name w:val="Bullets (user)"/>
+  <w:style w:type="character" w:styleId="Bullets">
+    <w:name w:val="Bullets"/>
     <w:qFormat/>
     <w:rPr>
       <w:rFonts w:ascii="OpenSymbol" w:hAnsi="OpenSymbol" w:eastAsia="OpenSymbol" w:cs="OpenSymbol"/>
@@ -19268,8 +19668,8 @@
       <w:iCs/>
     </w:rPr>
   </w:style>
-  <w:style w:type="character" w:styleId="Bullets">
-    <w:name w:val="Bullets"/>
+  <w:style w:type="character" w:styleId="Bulletsuser">
+    <w:name w:val="Bullets (user)"/>
     <w:qFormat/>
     <w:rPr>
       <w:rFonts w:ascii="OpenSymbol" w:hAnsi="OpenSymbol" w:eastAsia="OpenSymbol" w:cs="OpenSymbol"/>
@@ -19346,15 +19746,15 @@
       <w:szCs w:val="20"/>
     </w:rPr>
   </w:style>
-  <w:style w:type="paragraph" w:styleId="FrameContents">
-    <w:name w:val="Frame Contents"/>
+  <w:style w:type="paragraph" w:styleId="FrameContentsuser">
+    <w:name w:val="Frame Contents (user)"/>
     <w:basedOn w:val="Normal"/>
     <w:qFormat/>
     <w:pPr/>
     <w:rPr/>
   </w:style>
-  <w:style w:type="paragraph" w:styleId="FrameContentsuser">
-    <w:name w:val="Frame Contents (user)"/>
+  <w:style w:type="paragraph" w:styleId="FrameContents">
+    <w:name w:val="Frame Contents"/>
     <w:basedOn w:val="Normal"/>
     <w:qFormat/>
     <w:pPr/>

</xml_diff>